<commit_message>
vault backup: 2024-03-20 00:35:52
</commit_message>
<xml_diff>
--- a/Spring 2024/PHYS 454/HW/Maniago-Jeremy-PHYS454-HW3.docx
+++ b/Spring 2024/PHYS 454/HW/Maniago-Jeremy-PHYS454-HW3.docx
@@ -63,7 +63,7 @@
       </w:pPr>
       <w:r>
         <w:pict w14:anchorId="7C58F2F3">
-          <v:rect id="_x0000_i1029" style="width:0;height:1.5pt" o:hralign="center" o:bullet="t" o:hrstd="t" o:hr="t" fillcolor="#a0a0a0" stroked="f"/>
+          <v:rect id="_x0000_i1027" style="width:0;height:1.5pt" o:hralign="center" o:bullet="t" o:hrstd="t" o:hr="t" fillcolor="#a0a0a0" stroked="f"/>
         </w:pict>
       </w:r>
     </w:p>
@@ -171,7 +171,7 @@
           <w:rPr>
             <w:rStyle w:val="Hyperlink"/>
           </w:rPr>
-          <w:t>https://colab.research.google.com/drive/173MCQpEXn7Sr_fR0bualLHwxBQiqv8Yb?usp=sharing</w:t>
+          <w:t>https://colab.research.google.com/drive/1kFnWMAuHo-ikZmXnuzusWM8Nsl_xS8J7?usp=sharing</w:t>
         </w:r>
       </w:hyperlink>
     </w:p>
@@ -239,7 +239,7 @@
         </w:pPr>
         <w:r>
           <w:pict w14:anchorId="452B26F6">
-            <v:rect id="_x0000_i1031" style="width:0;height:1.5pt" o:hralign="center" o:hrstd="t" o:hr="t" fillcolor="#a0a0a0" stroked="f"/>
+            <v:rect id="_x0000_i1029" style="width:0;height:1.5pt" o:hralign="center" o:hrstd="t" o:hr="t" fillcolor="#a0a0a0" stroked="f"/>
           </w:pict>
         </w:r>
       </w:p>
@@ -291,7 +291,7 @@
     </w:pPr>
     <w:r>
       <w:pict w14:anchorId="79542646">
-        <v:rect id="_x0000_i1032" style="width:0;height:1.5pt" o:hralign="center" o:hrstd="t" o:hr="t" fillcolor="#a0a0a0" stroked="f"/>
+        <v:rect id="_x0000_i1030" style="width:0;height:1.5pt" o:hralign="center" o:hrstd="t" o:hr="t" fillcolor="#a0a0a0" stroked="f"/>
       </w:pict>
     </w:r>
   </w:p>
@@ -398,7 +398,7 @@
     </w:pPr>
     <w:r>
       <w:pict w14:anchorId="39888ACF">
-        <v:rect id="_x0000_i1030" style="width:0;height:1.5pt" o:hralign="center" o:hrstd="t" o:hr="t" fillcolor="#a0a0a0" stroked="f"/>
+        <v:rect id="_x0000_i1028" style="width:0;height:1.5pt" o:hralign="center" o:hrstd="t" o:hr="t" fillcolor="#a0a0a0" stroked="f"/>
       </w:pict>
     </w:r>
   </w:p>
@@ -409,7 +409,7 @@
 <w:numbering xmlns:wpc="http://schemas.microsoft.com/office/word/2010/wordprocessingCanvas" xmlns:cx="http://schemas.microsoft.com/office/drawing/2014/chartex" xmlns:cx1="http://schemas.microsoft.com/office/drawing/2015/9/8/chartex" xmlns:cx2="http://schemas.microsoft.com/office/drawing/2015/10/21/chartex" xmlns:cx3="http://schemas.microsoft.com/office/drawing/2016/5/9/chartex" xmlns:cx4="http://schemas.microsoft.com/office/drawing/2016/5/10/chartex" xmlns:cx5="http://schemas.microsoft.com/office/drawing/2016/5/11/chartex" xmlns:cx6="http://schemas.microsoft.com/office/drawing/2016/5/12/chartex" xmlns:cx7="http://schemas.microsoft.com/office/drawing/2016/5/13/chartex" xmlns:cx8="http://schemas.microsoft.com/office/drawing/2016/5/14/chartex" xmlns:mc="http://schemas.openxmlformats.org/markup-compatibility/2006" xmlns:aink="http://schemas.microsoft.com/office/drawing/2016/ink" xmlns:am3d="http://schemas.microsoft.com/office/drawing/2017/model3d" xmlns:o="urn:schemas-microsoft-com:office:office" xmlns:oel="http://schemas.microsoft.com/office/2019/extlst" xmlns:r="http://schemas.openxmlformats.org/officeDocument/2006/relationships" xmlns:m="http://schemas.openxmlformats.org/officeDocument/2006/math" xmlns:v="urn:schemas-microsoft-com:vml" xmlns:wp14="http://schemas.microsoft.com/office/word/2010/wordprocessingDrawing" xmlns:wp="http://schemas.openxmlformats.org/drawingml/2006/wordprocessingDrawing" xmlns:w10="urn:schemas-microsoft-com:office:word" xmlns:w="http://schemas.openxmlformats.org/wordprocessingml/2006/main" xmlns:w14="http://schemas.microsoft.com/office/word/2010/wordml" xmlns:w15="http://schemas.microsoft.com/office/word/2012/wordml" xmlns:w16cex="http://schemas.microsoft.com/office/word/2018/wordml/cex" xmlns:w16cid="http://schemas.microsoft.com/office/word/2016/wordml/cid" xmlns:w16="http://schemas.microsoft.com/office/word/2018/wordml" xmlns:w16sdtdh="http://schemas.microsoft.com/office/word/2020/wordml/sdtdatahash" xmlns:w16se="http://schemas.microsoft.com/office/word/2015/wordml/symex" xmlns:wpg="http://schemas.microsoft.com/office/word/2010/wordprocessingGroup" xmlns:wpi="http://schemas.microsoft.com/office/word/2010/wordprocessingInk" xmlns:wne="http://schemas.microsoft.com/office/word/2006/wordml" xmlns:wps="http://schemas.microsoft.com/office/word/2010/wordprocessingShape" mc:Ignorable="w14 w15 w16se w16cid w16 w16cex w16sdtdh wp14">
   <w:numPicBullet w:numPicBulletId="0">
     <w:pict>
-      <v:rect id="_x0000_i1036" style="width:0;height:1.5pt" o:hralign="center" o:bullet="t" o:hrstd="t" o:hr="t" fillcolor="#a0a0a0" stroked="f"/>
+      <v:rect id="_x0000_i1028" style="width:0;height:1.5pt" o:hralign="center" o:bullet="t" o:hrstd="t" o:hr="t" fillcolor="#a0a0a0" stroked="f"/>
     </w:pict>
   </w:numPicBullet>
   <w:abstractNum w:abstractNumId="0" w15:restartNumberingAfterBreak="0">

</xml_diff>

<commit_message>
vault backup: 2024-03-20 15:38:32
</commit_message>
<xml_diff>
--- a/Spring 2024/PHYS 454/HW/Maniago-Jeremy-PHYS454-HW3.docx
+++ b/Spring 2024/PHYS 454/HW/Maniago-Jeremy-PHYS454-HW3.docx
@@ -3,33 +3,21 @@
 <w:document xmlns:wpc="http://schemas.microsoft.com/office/word/2010/wordprocessingCanvas" xmlns:cx="http://schemas.microsoft.com/office/drawing/2014/chartex" xmlns:cx1="http://schemas.microsoft.com/office/drawing/2015/9/8/chartex" xmlns:cx2="http://schemas.microsoft.com/office/drawing/2015/10/21/chartex" xmlns:cx3="http://schemas.microsoft.com/office/drawing/2016/5/9/chartex" xmlns:cx4="http://schemas.microsoft.com/office/drawing/2016/5/10/chartex" xmlns:cx5="http://schemas.microsoft.com/office/drawing/2016/5/11/chartex" xmlns:cx6="http://schemas.microsoft.com/office/drawing/2016/5/12/chartex" xmlns:cx7="http://schemas.microsoft.com/office/drawing/2016/5/13/chartex" xmlns:cx8="http://schemas.microsoft.com/office/drawing/2016/5/14/chartex" xmlns:mc="http://schemas.openxmlformats.org/markup-compatibility/2006" xmlns:aink="http://schemas.microsoft.com/office/drawing/2016/ink" xmlns:am3d="http://schemas.microsoft.com/office/drawing/2017/model3d" xmlns:o="urn:schemas-microsoft-com:office:office" xmlns:oel="http://schemas.microsoft.com/office/2019/extlst" xmlns:r="http://schemas.openxmlformats.org/officeDocument/2006/relationships" xmlns:m="http://schemas.openxmlformats.org/officeDocument/2006/math" xmlns:v="urn:schemas-microsoft-com:vml" xmlns:wp14="http://schemas.microsoft.com/office/word/2010/wordprocessingDrawing" xmlns:wp="http://schemas.openxmlformats.org/drawingml/2006/wordprocessingDrawing" xmlns:w10="urn:schemas-microsoft-com:office:word" xmlns:w="http://schemas.openxmlformats.org/wordprocessingml/2006/main" xmlns:w14="http://schemas.microsoft.com/office/word/2010/wordml" xmlns:w15="http://schemas.microsoft.com/office/word/2012/wordml" xmlns:w16cex="http://schemas.microsoft.com/office/word/2018/wordml/cex" xmlns:w16cid="http://schemas.microsoft.com/office/word/2016/wordml/cid" xmlns:w16="http://schemas.microsoft.com/office/word/2018/wordml" xmlns:w16sdtdh="http://schemas.microsoft.com/office/word/2020/wordml/sdtdatahash" xmlns:w16se="http://schemas.microsoft.com/office/word/2015/wordml/symex" xmlns:wpg="http://schemas.microsoft.com/office/word/2010/wordprocessingGroup" xmlns:wpi="http://schemas.microsoft.com/office/word/2010/wordprocessingInk" xmlns:wne="http://schemas.microsoft.com/office/word/2006/wordml" xmlns:wps="http://schemas.microsoft.com/office/word/2010/wordprocessingShape" mc:Ignorable="w14 w15 w16se w16cid w16 w16cex w16sdtdh wp14">
   <w:body>
     <w:p>
-      <w:pPr>
-        <w:spacing w:line="276" w:lineRule="auto"/>
-      </w:pPr>
       <w:r>
         <w:t>Jeremy Maniago</w:t>
       </w:r>
     </w:p>
     <w:p>
-      <w:pPr>
-        <w:spacing w:line="276" w:lineRule="auto"/>
-      </w:pPr>
       <w:r>
         <w:t>PHYS 454</w:t>
       </w:r>
     </w:p>
     <w:p>
-      <w:pPr>
-        <w:spacing w:line="276" w:lineRule="auto"/>
-      </w:pPr>
       <w:r>
         <w:t>Professor Hedberg</w:t>
       </w:r>
     </w:p>
     <w:p>
-      <w:pPr>
-        <w:spacing w:line="276" w:lineRule="auto"/>
-      </w:pPr>
       <w:r>
         <w:t>HW#</w:t>
       </w:r>
@@ -38,9 +26,85 @@
       </w:r>
     </w:p>
     <w:p>
-      <w:pPr>
-        <w:spacing w:line="276" w:lineRule="auto"/>
-      </w:pPr>
+      <w:r>
+        <w:rPr>
+          <w:noProof/>
+        </w:rPr>
+        <w:drawing>
+          <wp:anchor distT="0" distB="0" distL="114300" distR="114300" simplePos="0" relativeHeight="251658240" behindDoc="0" locked="0" layoutInCell="1" allowOverlap="1" wp14:anchorId="7B87A32A" wp14:editId="30A7AA2D">
+            <wp:simplePos x="0" y="0"/>
+            <wp:positionH relativeFrom="column">
+              <wp:posOffset>4153511</wp:posOffset>
+            </wp:positionH>
+            <wp:positionV relativeFrom="paragraph">
+              <wp:posOffset>284480</wp:posOffset>
+            </wp:positionV>
+            <wp:extent cx="1795780" cy="1943735"/>
+            <wp:effectExtent l="57150" t="57150" r="90170" b="94615"/>
+            <wp:wrapSquare wrapText="bothSides"/>
+            <wp:docPr id="57380432" name="Picture 1" descr="A hand holding a black object&#10;&#10;Description automatically generated"/>
+            <wp:cNvGraphicFramePr>
+              <a:graphicFrameLocks xmlns:a="http://schemas.openxmlformats.org/drawingml/2006/main" noChangeAspect="1"/>
+            </wp:cNvGraphicFramePr>
+            <a:graphic xmlns:a="http://schemas.openxmlformats.org/drawingml/2006/main">
+              <a:graphicData uri="http://schemas.openxmlformats.org/drawingml/2006/picture">
+                <pic:pic xmlns:pic="http://schemas.openxmlformats.org/drawingml/2006/picture">
+                  <pic:nvPicPr>
+                    <pic:cNvPr id="57380432" name="Picture 1" descr="A hand holding a black object&#10;&#10;Description automatically generated"/>
+                    <pic:cNvPicPr>
+                      <a:picLocks noChangeAspect="1" noChangeArrowheads="1"/>
+                    </pic:cNvPicPr>
+                  </pic:nvPicPr>
+                  <pic:blipFill rotWithShape="1">
+                    <a:blip r:embed="rId8" cstate="print">
+                      <a:extLst>
+                        <a:ext uri="{28A0092B-C50C-407E-A947-70E740481C1C}">
+                          <a14:useLocalDpi xmlns:a14="http://schemas.microsoft.com/office/drawing/2010/main" val="0"/>
+                        </a:ext>
+                      </a:extLst>
+                    </a:blip>
+                    <a:srcRect l="5609" t="25560" r="8804" b="4665"/>
+                    <a:stretch/>
+                  </pic:blipFill>
+                  <pic:spPr bwMode="auto">
+                    <a:xfrm>
+                      <a:off x="0" y="0"/>
+                      <a:ext cx="1795780" cy="1943735"/>
+                    </a:xfrm>
+                    <a:prstGeom prst="rect">
+                      <a:avLst/>
+                    </a:prstGeom>
+                    <a:noFill/>
+                    <a:ln>
+                      <a:solidFill>
+                        <a:schemeClr val="tx1"/>
+                      </a:solidFill>
+                    </a:ln>
+                    <a:effectLst>
+                      <a:outerShdw blurRad="50800" dist="38100" dir="2700000" algn="tl" rotWithShape="0">
+                        <a:prstClr val="black">
+                          <a:alpha val="40000"/>
+                        </a:prstClr>
+                      </a:outerShdw>
+                    </a:effectLst>
+                    <a:extLst>
+                      <a:ext uri="{53640926-AAD7-44D8-BBD7-CCE9431645EC}">
+                        <a14:shadowObscured xmlns:a14="http://schemas.microsoft.com/office/drawing/2010/main"/>
+                      </a:ext>
+                    </a:extLst>
+                  </pic:spPr>
+                </pic:pic>
+              </a:graphicData>
+            </a:graphic>
+            <wp14:sizeRelH relativeFrom="margin">
+              <wp14:pctWidth>0</wp14:pctWidth>
+            </wp14:sizeRelH>
+            <wp14:sizeRelV relativeFrom="margin">
+              <wp14:pctHeight>0</wp14:pctHeight>
+            </wp14:sizeRelV>
+          </wp:anchor>
+        </w:drawing>
+      </w:r>
       <w:r>
         <w:pict w14:anchorId="2748E11B">
           <v:rect id="_x0000_i1026" style="width:0;height:1.5pt" o:hralign="center" o:hrstd="t" o:hr="t" fillcolor="#a0a0a0" stroked="f"/>
@@ -50,20 +114,2271 @@
     <w:p>
       <w:pPr>
         <w:pStyle w:val="Heading1"/>
-        <w:jc w:val="both"/>
+      </w:pPr>
+      <w:r>
+        <w:t>Paper Spectrometer</w:t>
+      </w:r>
+    </w:p>
+    <w:p>
+      <w:r>
+        <w:tab/>
+      </w:r>
+      <w:r>
+        <w:t xml:space="preserve">To be able to obtain spectral emission lines of different light sources, we need to craft a </w:t>
+      </w:r>
+      <w:r>
+        <w:t>DIY</w:t>
+      </w:r>
+      <w:r>
+        <w:t xml:space="preserve"> paper spectrometer. </w:t>
+      </w:r>
+      <w:r>
+        <w:rPr>
+          <w:b/>
+          <w:bCs/>
+        </w:rPr>
+        <w:t>Figure 1</w:t>
+      </w:r>
+      <w:r>
+        <w:t xml:space="preserve"> shows one </w:t>
+      </w:r>
+      <w:r>
+        <w:t xml:space="preserve">built with a special paper to avoid noise from light sources not being analyzed and to prevent unnecessary reflections. It consists of a part of a CD and a slit at the other end. </w:t>
+      </w:r>
+    </w:p>
+    <w:p>
+      <w:pPr>
+        <w:pStyle w:val="Heading1"/>
       </w:pPr>
       <w:r>
         <w:t>Compact Fluorescent Bulb Spectrum</w:t>
       </w:r>
     </w:p>
+    <w:p>
+      <w:r>
+        <w:rPr>
+          <w:noProof/>
+        </w:rPr>
+        <mc:AlternateContent>
+          <mc:Choice Requires="wps">
+            <w:drawing>
+              <wp:anchor distT="0" distB="0" distL="114300" distR="114300" simplePos="0" relativeHeight="251660288" behindDoc="0" locked="0" layoutInCell="1" allowOverlap="1" wp14:anchorId="6F8F45D8" wp14:editId="5E98B011">
+                <wp:simplePos x="0" y="0"/>
+                <wp:positionH relativeFrom="column">
+                  <wp:posOffset>4268792</wp:posOffset>
+                </wp:positionH>
+                <wp:positionV relativeFrom="paragraph">
+                  <wp:posOffset>173990</wp:posOffset>
+                </wp:positionV>
+                <wp:extent cx="1543685" cy="195580"/>
+                <wp:effectExtent l="0" t="0" r="18415" b="13970"/>
+                <wp:wrapSquare wrapText="bothSides"/>
+                <wp:docPr id="826281444" name="Text Box 1"/>
+                <wp:cNvGraphicFramePr/>
+                <a:graphic xmlns:a="http://schemas.openxmlformats.org/drawingml/2006/main">
+                  <a:graphicData uri="http://schemas.microsoft.com/office/word/2010/wordprocessingShape">
+                    <wps:wsp>
+                      <wps:cNvSpPr txBox="1"/>
+                      <wps:spPr>
+                        <a:xfrm>
+                          <a:off x="0" y="0"/>
+                          <a:ext cx="1543685" cy="195580"/>
+                        </a:xfrm>
+                        <a:prstGeom prst="rect">
+                          <a:avLst/>
+                        </a:prstGeom>
+                        <a:noFill/>
+                        <a:ln>
+                          <a:noFill/>
+                        </a:ln>
+                      </wps:spPr>
+                      <wps:txbx>
+                        <w:txbxContent>
+                          <w:p>
+                            <w:pPr>
+                              <w:pStyle w:val="Caption"/>
+                              <w:jc w:val="left"/>
+                              <w:rPr>
+                                <w:noProof/>
+                                <w:sz w:val="20"/>
+                                <w:szCs w:val="20"/>
+                              </w:rPr>
+                            </w:pPr>
+                            <w:r>
+                              <w:t xml:space="preserve">Figure </w:t>
+                            </w:r>
+                            <w:r>
+                              <w:fldChar w:fldCharType="begin"/>
+                            </w:r>
+                            <w:r>
+                              <w:instrText xml:space="preserve"> SEQ Figure \* ARABIC </w:instrText>
+                            </w:r>
+                            <w:r>
+                              <w:fldChar w:fldCharType="separate"/>
+                            </w:r>
+                            <w:r>
+                              <w:rPr>
+                                <w:noProof/>
+                              </w:rPr>
+                              <w:t>1</w:t>
+                            </w:r>
+                            <w:r>
+                              <w:fldChar w:fldCharType="end"/>
+                            </w:r>
+                            <w:r>
+                              <w:t>: Paper Spectrometer</w:t>
+                            </w:r>
+                          </w:p>
+                        </w:txbxContent>
+                      </wps:txbx>
+                      <wps:bodyPr rot="0" spcFirstLastPara="0" vertOverflow="overflow" horzOverflow="overflow" vert="horz" wrap="square" lIns="0" tIns="0" rIns="0" bIns="0" numCol="1" spcCol="0" rtlCol="0" fromWordArt="0" anchor="t" anchorCtr="0" forceAA="0" compatLnSpc="1">
+                        <a:prstTxWarp prst="textNoShape">
+                          <a:avLst/>
+                        </a:prstTxWarp>
+                        <a:noAutofit/>
+                      </wps:bodyPr>
+                    </wps:wsp>
+                  </a:graphicData>
+                </a:graphic>
+                <wp14:sizeRelH relativeFrom="margin">
+                  <wp14:pctWidth>0</wp14:pctWidth>
+                </wp14:sizeRelH>
+                <wp14:sizeRelV relativeFrom="margin">
+                  <wp14:pctHeight>0</wp14:pctHeight>
+                </wp14:sizeRelV>
+              </wp:anchor>
+            </w:drawing>
+          </mc:Choice>
+          <mc:Fallback>
+            <w:pict>
+              <v:shapetype w14:anchorId="6F8F45D8" id="_x0000_t202" coordsize="21600,21600" o:spt="202" path="m,l,21600r21600,l21600,xe">
+                <v:stroke joinstyle="miter"/>
+                <v:path gradientshapeok="t" o:connecttype="rect"/>
+              </v:shapetype>
+              <v:shape id="Text Box 1" o:spid="_x0000_s1026" type="#_x0000_t202" style="position:absolute;left:0;text-align:left;margin-left:336.15pt;margin-top:13.7pt;width:121.55pt;height:15.4pt;z-index:251660288;visibility:visible;mso-wrap-style:square;mso-width-percent:0;mso-height-percent:0;mso-wrap-distance-left:9pt;mso-wrap-distance-top:0;mso-wrap-distance-right:9pt;mso-wrap-distance-bottom:0;mso-position-horizontal:absolute;mso-position-horizontal-relative:text;mso-position-vertical:absolute;mso-position-vertical-relative:text;mso-width-percent:0;mso-height-percent:0;mso-width-relative:margin;mso-height-relative:margin;v-text-anchor:top" o:gfxdata="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" filled="f" stroked="f">
+                <v:textbox inset="0,0,0,0">
+                  <w:txbxContent>
+                    <w:p>
+                      <w:pPr>
+                        <w:pStyle w:val="Caption"/>
+                        <w:jc w:val="left"/>
+                        <w:rPr>
+                          <w:noProof/>
+                          <w:sz w:val="20"/>
+                          <w:szCs w:val="20"/>
+                        </w:rPr>
+                      </w:pPr>
+                      <w:r>
+                        <w:t xml:space="preserve">Figure </w:t>
+                      </w:r>
+                      <w:r>
+                        <w:fldChar w:fldCharType="begin"/>
+                      </w:r>
+                      <w:r>
+                        <w:instrText xml:space="preserve"> SEQ Figure \* ARABIC </w:instrText>
+                      </w:r>
+                      <w:r>
+                        <w:fldChar w:fldCharType="separate"/>
+                      </w:r>
+                      <w:r>
+                        <w:rPr>
+                          <w:noProof/>
+                        </w:rPr>
+                        <w:t>1</w:t>
+                      </w:r>
+                      <w:r>
+                        <w:fldChar w:fldCharType="end"/>
+                      </w:r>
+                      <w:r>
+                        <w:t>: Paper Spectrometer</w:t>
+                      </w:r>
+                    </w:p>
+                  </w:txbxContent>
+                </v:textbox>
+                <w10:wrap type="square"/>
+              </v:shape>
+            </w:pict>
+          </mc:Fallback>
+        </mc:AlternateContent>
+      </w:r>
+      <w:r>
+        <w:tab/>
+      </w:r>
+      <w:r>
+        <w:rPr>
+          <w:b/>
+          <w:bCs/>
+        </w:rPr>
+        <w:t>Figure 2</w:t>
+      </w:r>
+      <w:r>
+        <w:t xml:space="preserve"> shows an image taken with the spectrometer of a compact fluorescent (CF) bulb. In this image, the x and y axes are in terms of pixels, which is a grid 3072x4080 pixels and is how large the image matrix is.</w:t>
+      </w:r>
+    </w:p>
+    <w:p>
+      <w:pPr>
+        <w:keepNext/>
+        <w:jc w:val="center"/>
+      </w:pPr>
+      <w:r>
+        <w:rPr>
+          <w:noProof/>
+        </w:rPr>
+        <w:drawing>
+          <wp:inline distT="0" distB="0" distL="0" distR="0" wp14:anchorId="4739AF54" wp14:editId="574D38C0">
+            <wp:extent cx="2786413" cy="3291840"/>
+            <wp:effectExtent l="57150" t="57150" r="90170" b="99060"/>
+            <wp:docPr id="137822212" name="Picture 3" descr="A close-up of a graph&#10;&#10;Description automatically generated"/>
+            <wp:cNvGraphicFramePr>
+              <a:graphicFrameLocks xmlns:a="http://schemas.openxmlformats.org/drawingml/2006/main" noChangeAspect="1"/>
+            </wp:cNvGraphicFramePr>
+            <a:graphic xmlns:a="http://schemas.openxmlformats.org/drawingml/2006/main">
+              <a:graphicData uri="http://schemas.openxmlformats.org/drawingml/2006/picture">
+                <pic:pic xmlns:pic="http://schemas.openxmlformats.org/drawingml/2006/picture">
+                  <pic:nvPicPr>
+                    <pic:cNvPr id="137822212" name="Picture 3" descr="A close-up of a graph&#10;&#10;Description automatically generated"/>
+                    <pic:cNvPicPr>
+                      <a:picLocks noChangeAspect="1" noChangeArrowheads="1"/>
+                    </pic:cNvPicPr>
+                  </pic:nvPicPr>
+                  <pic:blipFill>
+                    <a:blip r:embed="rId9">
+                      <a:extLst>
+                        <a:ext uri="{28A0092B-C50C-407E-A947-70E740481C1C}">
+                          <a14:useLocalDpi xmlns:a14="http://schemas.microsoft.com/office/drawing/2010/main" val="0"/>
+                        </a:ext>
+                      </a:extLst>
+                    </a:blip>
+                    <a:srcRect/>
+                    <a:stretch>
+                      <a:fillRect/>
+                    </a:stretch>
+                  </pic:blipFill>
+                  <pic:spPr bwMode="auto">
+                    <a:xfrm>
+                      <a:off x="0" y="0"/>
+                      <a:ext cx="2786413" cy="3291840"/>
+                    </a:xfrm>
+                    <a:prstGeom prst="rect">
+                      <a:avLst/>
+                    </a:prstGeom>
+                    <a:noFill/>
+                    <a:ln>
+                      <a:solidFill>
+                        <a:schemeClr val="tx1"/>
+                      </a:solidFill>
+                    </a:ln>
+                    <a:effectLst>
+                      <a:outerShdw blurRad="50800" dist="38100" dir="2700000" algn="tl" rotWithShape="0">
+                        <a:prstClr val="black">
+                          <a:alpha val="40000"/>
+                        </a:prstClr>
+                      </a:outerShdw>
+                    </a:effectLst>
+                  </pic:spPr>
+                </pic:pic>
+              </a:graphicData>
+            </a:graphic>
+          </wp:inline>
+        </w:drawing>
+      </w:r>
+    </w:p>
+    <w:p>
+      <w:pPr>
+        <w:pStyle w:val="Caption"/>
+        <w:jc w:val="center"/>
+      </w:pPr>
+      <w:r>
+        <w:t xml:space="preserve">Figure </w:t>
+      </w:r>
+      <w:r>
+        <w:fldChar w:fldCharType="begin"/>
+      </w:r>
+      <w:r>
+        <w:instrText xml:space="preserve"> SEQ Figure \* ARABIC </w:instrText>
+      </w:r>
+      <w:r>
+        <w:fldChar w:fldCharType="separate"/>
+      </w:r>
+      <w:r>
+        <w:rPr>
+          <w:noProof/>
+        </w:rPr>
+        <w:t>2</w:t>
+      </w:r>
+      <w:r>
+        <w:fldChar w:fldCharType="end"/>
+      </w:r>
+      <w:r>
+        <w:t xml:space="preserve">: Spectrometer image </w:t>
+      </w:r>
+      <w:r>
+        <w:t xml:space="preserve">of CF bulb </w:t>
+      </w:r>
+      <w:r>
+        <w:t>taken with a Google Pixel 6 camera</w:t>
+      </w:r>
+    </w:p>
+    <w:p>
+      <w:r>
+        <w:rPr>
+          <w:b/>
+          <w:bCs/>
+        </w:rPr>
+        <w:t xml:space="preserve">Figure 3 </w:t>
+      </w:r>
+      <w:r>
+        <w:t>shows the image rotated 90 degrees counterclockwise</w:t>
+      </w:r>
+      <w:r>
+        <w:t xml:space="preserve"> and</w:t>
+      </w:r>
+      <w:r>
+        <w:t xml:space="preserve"> the corresponding</w:t>
+      </w:r>
+      <w:r>
+        <w:t xml:space="preserve"> Red, Blue, and Green (RGB) spectrum</w:t>
+      </w:r>
+      <w:r>
+        <w:t>, which is plotted with respect to their pixel position and the relative intensities of each color</w:t>
+      </w:r>
+      <w:r>
+        <w:t xml:space="preserve">. </w:t>
+      </w:r>
+      <w:r>
+        <w:lastRenderedPageBreak/>
+        <w:t>In preparation for (RGB) spectrum analysis, a line is drawn across the image where the average of all the RGB intensities can be extracted from.</w:t>
+      </w:r>
+      <w:r>
+        <w:rPr>
+          <w:b/>
+          <w:bCs/>
+        </w:rPr>
+        <w:t xml:space="preserve"> </w:t>
+      </w:r>
+      <w:r>
+        <w:rPr>
+          <w:b/>
+          <w:bCs/>
+        </w:rPr>
+        <w:t>Figure 4</w:t>
+      </w:r>
+      <w:r>
+        <w:t xml:space="preserve"> shows the average value spectrum plot.</w:t>
+      </w:r>
+    </w:p>
+    <w:p>
+      <w:pPr>
+        <w:keepNext/>
+        <w:jc w:val="center"/>
+      </w:pPr>
+      <w:r>
+        <w:rPr>
+          <w:noProof/>
+        </w:rPr>
+        <w:drawing>
+          <wp:inline distT="0" distB="0" distL="0" distR="0" wp14:anchorId="16F03948" wp14:editId="67AEB3A2">
+            <wp:extent cx="5397444" cy="3145191"/>
+            <wp:effectExtent l="57150" t="57150" r="89535" b="93345"/>
+            <wp:docPr id="441345049" name="Picture 5" descr="A graph of a diagram&#10;&#10;Description automatically generated with medium confidence"/>
+            <wp:cNvGraphicFramePr>
+              <a:graphicFrameLocks xmlns:a="http://schemas.openxmlformats.org/drawingml/2006/main" noChangeAspect="1"/>
+            </wp:cNvGraphicFramePr>
+            <a:graphic xmlns:a="http://schemas.openxmlformats.org/drawingml/2006/main">
+              <a:graphicData uri="http://schemas.openxmlformats.org/drawingml/2006/picture">
+                <pic:pic xmlns:pic="http://schemas.openxmlformats.org/drawingml/2006/picture">
+                  <pic:nvPicPr>
+                    <pic:cNvPr id="441345049" name="Picture 5" descr="A graph of a diagram&#10;&#10;Description automatically generated with medium confidence"/>
+                    <pic:cNvPicPr>
+                      <a:picLocks noChangeAspect="1" noChangeArrowheads="1"/>
+                    </pic:cNvPicPr>
+                  </pic:nvPicPr>
+                  <pic:blipFill rotWithShape="1">
+                    <a:blip r:embed="rId10">
+                      <a:extLst>
+                        <a:ext uri="{28A0092B-C50C-407E-A947-70E740481C1C}">
+                          <a14:useLocalDpi xmlns:a14="http://schemas.microsoft.com/office/drawing/2010/main" val="0"/>
+                        </a:ext>
+                      </a:extLst>
+                    </a:blip>
+                    <a:srcRect t="6247" b="16133"/>
+                    <a:stretch/>
+                  </pic:blipFill>
+                  <pic:spPr bwMode="auto">
+                    <a:xfrm>
+                      <a:off x="0" y="0"/>
+                      <a:ext cx="5411361" cy="3153301"/>
+                    </a:xfrm>
+                    <a:prstGeom prst="rect">
+                      <a:avLst/>
+                    </a:prstGeom>
+                    <a:noFill/>
+                    <a:ln>
+                      <a:solidFill>
+                        <a:schemeClr val="tx1"/>
+                      </a:solidFill>
+                    </a:ln>
+                    <a:effectLst>
+                      <a:outerShdw blurRad="50800" dist="38100" dir="2700000" algn="tl" rotWithShape="0">
+                        <a:prstClr val="black">
+                          <a:alpha val="40000"/>
+                        </a:prstClr>
+                      </a:outerShdw>
+                    </a:effectLst>
+                    <a:extLst>
+                      <a:ext uri="{53640926-AAD7-44D8-BBD7-CCE9431645EC}">
+                        <a14:shadowObscured xmlns:a14="http://schemas.microsoft.com/office/drawing/2010/main"/>
+                      </a:ext>
+                    </a:extLst>
+                  </pic:spPr>
+                </pic:pic>
+              </a:graphicData>
+            </a:graphic>
+          </wp:inline>
+        </w:drawing>
+      </w:r>
+    </w:p>
+    <w:p>
+      <w:pPr>
+        <w:pStyle w:val="Caption"/>
+        <w:jc w:val="center"/>
+      </w:pPr>
+      <w:r>
+        <w:t xml:space="preserve">Figure </w:t>
+      </w:r>
+      <w:r>
+        <w:fldChar w:fldCharType="begin"/>
+      </w:r>
+      <w:r>
+        <w:instrText xml:space="preserve"> SEQ Figure \* ARABIC </w:instrText>
+      </w:r>
+      <w:r>
+        <w:fldChar w:fldCharType="separate"/>
+      </w:r>
+      <w:r>
+        <w:rPr>
+          <w:noProof/>
+        </w:rPr>
+        <w:t>3</w:t>
+      </w:r>
+      <w:r>
+        <w:fldChar w:fldCharType="end"/>
+      </w:r>
+      <w:r>
+        <w:t>: RGB Spectrum for CF Bulb</w:t>
+      </w:r>
+    </w:p>
+    <w:p>
+      <w:pPr>
+        <w:keepNext/>
+        <w:jc w:val="center"/>
+      </w:pPr>
+      <w:r>
+        <w:drawing>
+          <wp:inline distT="0" distB="0" distL="0" distR="0" wp14:anchorId="66FBAFA7" wp14:editId="262AA863">
+            <wp:extent cx="4647700" cy="3584448"/>
+            <wp:effectExtent l="57150" t="57150" r="95885" b="92710"/>
+            <wp:docPr id="1889041629" name="Picture 1" descr="A graph of a graph showing a number of different colors&#10;&#10;Description automatically generated with medium confidence"/>
+            <wp:cNvGraphicFramePr>
+              <a:graphicFrameLocks xmlns:a="http://schemas.openxmlformats.org/drawingml/2006/main" noChangeAspect="1"/>
+            </wp:cNvGraphicFramePr>
+            <a:graphic xmlns:a="http://schemas.openxmlformats.org/drawingml/2006/main">
+              <a:graphicData uri="http://schemas.openxmlformats.org/drawingml/2006/picture">
+                <pic:pic xmlns:pic="http://schemas.openxmlformats.org/drawingml/2006/picture">
+                  <pic:nvPicPr>
+                    <pic:cNvPr id="1889041629" name="Picture 1" descr="A graph of a graph showing a number of different colors&#10;&#10;Description automatically generated with medium confidence"/>
+                    <pic:cNvPicPr/>
+                  </pic:nvPicPr>
+                  <pic:blipFill>
+                    <a:blip r:embed="rId11"/>
+                    <a:stretch>
+                      <a:fillRect/>
+                    </a:stretch>
+                  </pic:blipFill>
+                  <pic:spPr>
+                    <a:xfrm>
+                      <a:off x="0" y="0"/>
+                      <a:ext cx="4647700" cy="3584448"/>
+                    </a:xfrm>
+                    <a:prstGeom prst="rect">
+                      <a:avLst/>
+                    </a:prstGeom>
+                    <a:ln>
+                      <a:solidFill>
+                        <a:schemeClr val="tx1"/>
+                      </a:solidFill>
+                    </a:ln>
+                    <a:effectLst>
+                      <a:outerShdw blurRad="50800" dist="38100" dir="2700000" algn="tl" rotWithShape="0">
+                        <a:prstClr val="black">
+                          <a:alpha val="40000"/>
+                        </a:prstClr>
+                      </a:outerShdw>
+                    </a:effectLst>
+                  </pic:spPr>
+                </pic:pic>
+              </a:graphicData>
+            </a:graphic>
+          </wp:inline>
+        </w:drawing>
+      </w:r>
+    </w:p>
+    <w:p>
+      <w:pPr>
+        <w:pStyle w:val="Caption"/>
+        <w:jc w:val="center"/>
+      </w:pPr>
+      <w:r>
+        <w:t xml:space="preserve">Figure </w:t>
+      </w:r>
+      <w:r>
+        <w:fldChar w:fldCharType="begin"/>
+      </w:r>
+      <w:r>
+        <w:instrText xml:space="preserve"> SEQ Figure \* ARABIC </w:instrText>
+      </w:r>
+      <w:r>
+        <w:fldChar w:fldCharType="separate"/>
+      </w:r>
+      <w:r>
+        <w:rPr>
+          <w:noProof/>
+        </w:rPr>
+        <w:t>4</w:t>
+      </w:r>
+      <w:r>
+        <w:fldChar w:fldCharType="end"/>
+      </w:r>
+      <w:r>
+        <w:t>: Average RGB Spectrum for CF Bulb</w:t>
+      </w:r>
+    </w:p>
+    <w:p>
+      <w:r>
+        <w:lastRenderedPageBreak/>
+        <w:t xml:space="preserve">Based on given calibration values, the average spectrum was calibrated to convert the pixel positions into wavelengths, with peaks corresponding to the colors and their wavelengths. </w:t>
+      </w:r>
+      <w:r>
+        <w:rPr>
+          <w:b/>
+          <w:bCs/>
+        </w:rPr>
+        <w:t>Figure 5</w:t>
+      </w:r>
+      <w:r>
+        <w:t xml:space="preserve"> shows the final calibrated CF bulb spectrum.</w:t>
+      </w:r>
+    </w:p>
+    <w:p>
+      <w:pPr>
+        <w:keepNext/>
+        <w:jc w:val="center"/>
+      </w:pPr>
+      <w:r>
+        <w:rPr>
+          <w:noProof/>
+        </w:rPr>
+        <w:drawing>
+          <wp:inline distT="0" distB="0" distL="0" distR="0" wp14:anchorId="4294AA41" wp14:editId="1F153725">
+            <wp:extent cx="5006018" cy="3584448"/>
+            <wp:effectExtent l="57150" t="57150" r="99695" b="92710"/>
+            <wp:docPr id="1151987623" name="Picture 15" descr="A graph of a graph showing a light source&#10;&#10;Description automatically generated with medium confidence"/>
+            <wp:cNvGraphicFramePr>
+              <a:graphicFrameLocks xmlns:a="http://schemas.openxmlformats.org/drawingml/2006/main" noChangeAspect="1"/>
+            </wp:cNvGraphicFramePr>
+            <a:graphic xmlns:a="http://schemas.openxmlformats.org/drawingml/2006/main">
+              <a:graphicData uri="http://schemas.openxmlformats.org/drawingml/2006/picture">
+                <pic:pic xmlns:pic="http://schemas.openxmlformats.org/drawingml/2006/picture">
+                  <pic:nvPicPr>
+                    <pic:cNvPr id="1151987623" name="Picture 15" descr="A graph of a graph showing a light source&#10;&#10;Description automatically generated with medium confidence"/>
+                    <pic:cNvPicPr>
+                      <a:picLocks noChangeAspect="1" noChangeArrowheads="1"/>
+                    </pic:cNvPicPr>
+                  </pic:nvPicPr>
+                  <pic:blipFill rotWithShape="1">
+                    <a:blip r:embed="rId12">
+                      <a:extLst>
+                        <a:ext uri="{28A0092B-C50C-407E-A947-70E740481C1C}">
+                          <a14:useLocalDpi xmlns:a14="http://schemas.microsoft.com/office/drawing/2010/main" val="0"/>
+                        </a:ext>
+                      </a:extLst>
+                    </a:blip>
+                    <a:srcRect t="4530"/>
+                    <a:stretch/>
+                  </pic:blipFill>
+                  <pic:spPr bwMode="auto">
+                    <a:xfrm>
+                      <a:off x="0" y="0"/>
+                      <a:ext cx="5006018" cy="3584448"/>
+                    </a:xfrm>
+                    <a:prstGeom prst="rect">
+                      <a:avLst/>
+                    </a:prstGeom>
+                    <a:noFill/>
+                    <a:ln w="9525" cap="flat" cmpd="sng" algn="ctr">
+                      <a:solidFill>
+                        <a:sysClr val="windowText" lastClr="000000"/>
+                      </a:solidFill>
+                      <a:prstDash val="solid"/>
+                      <a:round/>
+                      <a:headEnd type="none" w="med" len="med"/>
+                      <a:tailEnd type="none" w="med" len="med"/>
+                      <a:extLst>
+                        <a:ext uri="{C807C97D-BFC1-408E-A445-0C87EB9F89A2}">
+                          <ask:lineSketchStyleProps xmlns:ask="http://schemas.microsoft.com/office/drawing/2018/sketchyshapes" sd="0">
+                            <a:custGeom>
+                              <a:avLst/>
+                              <a:gdLst/>
+                              <a:ahLst/>
+                              <a:cxnLst/>
+                              <a:rect l="0" t="0" r="0" b="0"/>
+                              <a:pathLst/>
+                            </a:custGeom>
+                            <ask:type/>
+                          </ask:lineSketchStyleProps>
+                        </a:ext>
+                      </a:extLst>
+                    </a:ln>
+                    <a:effectLst>
+                      <a:outerShdw blurRad="50800" dist="38100" dir="2700000" algn="tl" rotWithShape="0">
+                        <a:prstClr val="black">
+                          <a:alpha val="40000"/>
+                        </a:prstClr>
+                      </a:outerShdw>
+                    </a:effectLst>
+                    <a:extLst>
+                      <a:ext uri="{53640926-AAD7-44D8-BBD7-CCE9431645EC}">
+                        <a14:shadowObscured xmlns:a14="http://schemas.microsoft.com/office/drawing/2010/main"/>
+                      </a:ext>
+                    </a:extLst>
+                  </pic:spPr>
+                </pic:pic>
+              </a:graphicData>
+            </a:graphic>
+          </wp:inline>
+        </w:drawing>
+      </w:r>
+    </w:p>
+    <w:p>
+      <w:pPr>
+        <w:pStyle w:val="Caption"/>
+        <w:jc w:val="center"/>
+      </w:pPr>
+      <w:r>
+        <w:t xml:space="preserve">Figure </w:t>
+      </w:r>
+      <w:r>
+        <w:fldChar w:fldCharType="begin"/>
+      </w:r>
+      <w:r>
+        <w:instrText xml:space="preserve"> SEQ Figure \* ARABIC </w:instrText>
+      </w:r>
+      <w:r>
+        <w:fldChar w:fldCharType="separate"/>
+      </w:r>
+      <w:r>
+        <w:rPr>
+          <w:noProof/>
+        </w:rPr>
+        <w:t>5</w:t>
+      </w:r>
+      <w:r>
+        <w:fldChar w:fldCharType="end"/>
+      </w:r>
+      <w:r>
+        <w:t>: Calibrated CF spectrum</w:t>
+      </w:r>
+    </w:p>
     <w:p/>
-    <w:p>
-      <w:pPr>
-        <w:spacing w:line="276" w:lineRule="auto"/>
-      </w:pPr>
+    <w:p/>
+    <w:p/>
+    <w:p/>
+    <w:p/>
+    <w:p/>
+    <w:p/>
+    <w:p/>
+    <w:p/>
+    <w:p/>
+    <w:p/>
+    <w:p>
+      <w:pPr>
+        <w:pStyle w:val="Heading1"/>
+      </w:pPr>
+      <w:r>
+        <w:lastRenderedPageBreak/>
+        <w:t>Mystery Tube</w:t>
+      </w:r>
+    </w:p>
+    <w:p>
+      <w:r>
+        <w:tab/>
+        <w:t xml:space="preserve">The same steps for converting the CF bulb image into a spectrum will be followed for finding the Mystery Tube spectrum. </w:t>
+      </w:r>
+      <w:r>
+        <w:rPr>
+          <w:b/>
+          <w:bCs/>
+        </w:rPr>
+        <w:t>Figure 6</w:t>
+      </w:r>
+      <w:r>
+        <w:t xml:space="preserve"> shows the image taken with the paper spectrometer of the Mystery Tube.</w:t>
+      </w:r>
+    </w:p>
+    <w:p>
+      <w:pPr>
+        <w:keepNext/>
+        <w:jc w:val="center"/>
+      </w:pPr>
+      <w:r>
+        <w:rPr>
+          <w:noProof/>
+        </w:rPr>
+        <w:drawing>
+          <wp:inline distT="0" distB="0" distL="0" distR="0" wp14:anchorId="39DF6673" wp14:editId="385BF83D">
+            <wp:extent cx="3465278" cy="4079568"/>
+            <wp:effectExtent l="57150" t="57150" r="97155" b="92710"/>
+            <wp:docPr id="1966388928" name="Picture 6" descr="A black square with numbers and lines&#10;&#10;Description automatically generated"/>
+            <wp:cNvGraphicFramePr>
+              <a:graphicFrameLocks xmlns:a="http://schemas.openxmlformats.org/drawingml/2006/main" noChangeAspect="1"/>
+            </wp:cNvGraphicFramePr>
+            <a:graphic xmlns:a="http://schemas.openxmlformats.org/drawingml/2006/main">
+              <a:graphicData uri="http://schemas.openxmlformats.org/drawingml/2006/picture">
+                <pic:pic xmlns:pic="http://schemas.openxmlformats.org/drawingml/2006/picture">
+                  <pic:nvPicPr>
+                    <pic:cNvPr id="1966388928" name="Picture 6" descr="A black square with numbers and lines&#10;&#10;Description automatically generated"/>
+                    <pic:cNvPicPr>
+                      <a:picLocks noChangeAspect="1" noChangeArrowheads="1"/>
+                    </pic:cNvPicPr>
+                  </pic:nvPicPr>
+                  <pic:blipFill rotWithShape="1">
+                    <a:blip r:embed="rId13">
+                      <a:extLst>
+                        <a:ext uri="{28A0092B-C50C-407E-A947-70E740481C1C}">
+                          <a14:useLocalDpi xmlns:a14="http://schemas.microsoft.com/office/drawing/2010/main" val="0"/>
+                        </a:ext>
+                      </a:extLst>
+                    </a:blip>
+                    <a:srcRect l="21345" t="9037" r="22905" b="3539"/>
+                    <a:stretch/>
+                  </pic:blipFill>
+                  <pic:spPr bwMode="auto">
+                    <a:xfrm>
+                      <a:off x="0" y="0"/>
+                      <a:ext cx="3500364" cy="4120873"/>
+                    </a:xfrm>
+                    <a:prstGeom prst="rect">
+                      <a:avLst/>
+                    </a:prstGeom>
+                    <a:noFill/>
+                    <a:ln>
+                      <a:solidFill>
+                        <a:schemeClr val="tx1"/>
+                      </a:solidFill>
+                    </a:ln>
+                    <a:effectLst>
+                      <a:outerShdw blurRad="50800" dist="38100" dir="2700000" algn="tl" rotWithShape="0">
+                        <a:prstClr val="black">
+                          <a:alpha val="40000"/>
+                        </a:prstClr>
+                      </a:outerShdw>
+                    </a:effectLst>
+                    <a:extLst>
+                      <a:ext uri="{53640926-AAD7-44D8-BBD7-CCE9431645EC}">
+                        <a14:shadowObscured xmlns:a14="http://schemas.microsoft.com/office/drawing/2010/main"/>
+                      </a:ext>
+                    </a:extLst>
+                  </pic:spPr>
+                </pic:pic>
+              </a:graphicData>
+            </a:graphic>
+          </wp:inline>
+        </w:drawing>
+      </w:r>
+    </w:p>
+    <w:p>
+      <w:pPr>
+        <w:pStyle w:val="Caption"/>
+        <w:jc w:val="center"/>
+      </w:pPr>
+      <w:r>
+        <w:t xml:space="preserve">Figure </w:t>
+      </w:r>
+      <w:r>
+        <w:fldChar w:fldCharType="begin"/>
+      </w:r>
+      <w:r>
+        <w:instrText xml:space="preserve"> SEQ Figure \* ARABIC </w:instrText>
+      </w:r>
+      <w:r>
+        <w:fldChar w:fldCharType="separate"/>
+      </w:r>
+      <w:r>
+        <w:rPr>
+          <w:noProof/>
+        </w:rPr>
+        <w:t>6</w:t>
+      </w:r>
+      <w:r>
+        <w:fldChar w:fldCharType="end"/>
+      </w:r>
+      <w:r>
+        <w:t xml:space="preserve">: </w:t>
+      </w:r>
+      <w:r>
+        <w:t xml:space="preserve">Spectrometer image of </w:t>
+      </w:r>
+      <w:r>
+        <w:t>Mystery Tube</w:t>
+      </w:r>
+      <w:r>
+        <w:t xml:space="preserve"> taken with a Google Pixel 6 camera</w:t>
+      </w:r>
+    </w:p>
+    <w:p>
+      <w:r>
+        <w:rPr>
+          <w:b/>
+          <w:bCs/>
+        </w:rPr>
+        <w:t>Figure 7</w:t>
+      </w:r>
+      <w:r>
+        <w:t xml:space="preserve"> shows the Mystery Tube’s RGB spectrum, with the CF spectrum below for reference. It is crucial that the images were taken within a close time frame to ensure that the camera’s position relative to the spectrometer did not change. This will allow us to super-impose the Mystery Tube spectrum onto the CF one without need for calibration. </w:t>
+      </w:r>
+      <w:r>
+        <w:rPr>
+          <w:b/>
+          <w:bCs/>
+        </w:rPr>
+        <w:t>Figure 8</w:t>
+      </w:r>
+      <w:r>
+        <w:t xml:space="preserve"> shows the calibrated Mystery Tube spectrum, which was calibrated based on the CF spectrum parameters.</w:t>
+      </w:r>
+    </w:p>
+    <w:p>
+      <w:pPr>
+        <w:keepNext/>
+        <w:jc w:val="center"/>
+      </w:pPr>
+      <w:r>
+        <w:rPr>
+          <w:noProof/>
+        </w:rPr>
+        <w:lastRenderedPageBreak/>
+        <w:drawing>
+          <wp:inline distT="0" distB="0" distL="0" distR="0" wp14:anchorId="46FFB2D1" wp14:editId="4A682ABB">
+            <wp:extent cx="4905589" cy="3156668"/>
+            <wp:effectExtent l="57150" t="57150" r="104775" b="100965"/>
+            <wp:docPr id="1820629672" name="Picture 7" descr="A diagram of a spectrum&#10;&#10;Description automatically generated with medium confidence"/>
+            <wp:cNvGraphicFramePr>
+              <a:graphicFrameLocks xmlns:a="http://schemas.openxmlformats.org/drawingml/2006/main" noChangeAspect="1"/>
+            </wp:cNvGraphicFramePr>
+            <a:graphic xmlns:a="http://schemas.openxmlformats.org/drawingml/2006/main">
+              <a:graphicData uri="http://schemas.openxmlformats.org/drawingml/2006/picture">
+                <pic:pic xmlns:pic="http://schemas.openxmlformats.org/drawingml/2006/picture">
+                  <pic:nvPicPr>
+                    <pic:cNvPr id="1820629672" name="Picture 7" descr="A diagram of a spectrum&#10;&#10;Description automatically generated with medium confidence"/>
+                    <pic:cNvPicPr>
+                      <a:picLocks noChangeAspect="1" noChangeArrowheads="1"/>
+                    </pic:cNvPicPr>
+                  </pic:nvPicPr>
+                  <pic:blipFill rotWithShape="1">
+                    <a:blip r:embed="rId14">
+                      <a:extLst>
+                        <a:ext uri="{28A0092B-C50C-407E-A947-70E740481C1C}">
+                          <a14:useLocalDpi xmlns:a14="http://schemas.microsoft.com/office/drawing/2010/main" val="0"/>
+                        </a:ext>
+                      </a:extLst>
+                    </a:blip>
+                    <a:srcRect t="5256" b="9030"/>
+                    <a:stretch/>
+                  </pic:blipFill>
+                  <pic:spPr bwMode="auto">
+                    <a:xfrm>
+                      <a:off x="0" y="0"/>
+                      <a:ext cx="4936760" cy="3176726"/>
+                    </a:xfrm>
+                    <a:prstGeom prst="rect">
+                      <a:avLst/>
+                    </a:prstGeom>
+                    <a:noFill/>
+                    <a:ln>
+                      <a:solidFill>
+                        <a:schemeClr val="tx1"/>
+                      </a:solidFill>
+                    </a:ln>
+                    <a:effectLst>
+                      <a:outerShdw blurRad="50800" dist="38100" dir="2700000" algn="tl" rotWithShape="0">
+                        <a:prstClr val="black">
+                          <a:alpha val="40000"/>
+                        </a:prstClr>
+                      </a:outerShdw>
+                    </a:effectLst>
+                    <a:extLst>
+                      <a:ext uri="{53640926-AAD7-44D8-BBD7-CCE9431645EC}">
+                        <a14:shadowObscured xmlns:a14="http://schemas.microsoft.com/office/drawing/2010/main"/>
+                      </a:ext>
+                    </a:extLst>
+                  </pic:spPr>
+                </pic:pic>
+              </a:graphicData>
+            </a:graphic>
+          </wp:inline>
+        </w:drawing>
+      </w:r>
+    </w:p>
+    <w:p>
+      <w:pPr>
+        <w:pStyle w:val="Caption"/>
+        <w:jc w:val="center"/>
+      </w:pPr>
+      <w:r>
+        <w:t xml:space="preserve">Figure </w:t>
+      </w:r>
+      <w:r>
+        <w:fldChar w:fldCharType="begin"/>
+      </w:r>
+      <w:r>
+        <w:instrText xml:space="preserve"> SEQ Figure \* ARABIC </w:instrText>
+      </w:r>
+      <w:r>
+        <w:fldChar w:fldCharType="separate"/>
+      </w:r>
+      <w:r>
+        <w:rPr>
+          <w:noProof/>
+        </w:rPr>
+        <w:t>7</w:t>
+      </w:r>
+      <w:r>
+        <w:fldChar w:fldCharType="end"/>
+      </w:r>
+      <w:r>
+        <w:t xml:space="preserve">: </w:t>
+      </w:r>
+      <w:r>
+        <w:rPr>
+          <w:kern w:val="0"/>
+          <w14:ligatures w14:val="none"/>
+        </w:rPr>
+        <w:t xml:space="preserve">RGB Spectrum for </w:t>
+      </w:r>
+      <w:r>
+        <w:rPr>
+          <w:kern w:val="0"/>
+          <w14:ligatures w14:val="none"/>
+        </w:rPr>
+        <w:t>Mystery Tube</w:t>
+      </w:r>
+    </w:p>
+    <w:p>
+      <w:pPr>
+        <w:keepNext/>
+        <w:jc w:val="center"/>
+      </w:pPr>
+      <w:r>
+        <w:rPr>
+          <w:noProof/>
+        </w:rPr>
+        <w:drawing>
+          <wp:inline distT="0" distB="0" distL="0" distR="0" wp14:anchorId="34727DB2" wp14:editId="567C80B0">
+            <wp:extent cx="5094885" cy="3584448"/>
+            <wp:effectExtent l="57150" t="57150" r="86995" b="92710"/>
+            <wp:docPr id="1166742701" name="Picture 8" descr="A graph of a ray spectrum&#10;&#10;Description automatically generated"/>
+            <wp:cNvGraphicFramePr>
+              <a:graphicFrameLocks xmlns:a="http://schemas.openxmlformats.org/drawingml/2006/main" noChangeAspect="1"/>
+            </wp:cNvGraphicFramePr>
+            <a:graphic xmlns:a="http://schemas.openxmlformats.org/drawingml/2006/main">
+              <a:graphicData uri="http://schemas.openxmlformats.org/drawingml/2006/picture">
+                <pic:pic xmlns:pic="http://schemas.openxmlformats.org/drawingml/2006/picture">
+                  <pic:nvPicPr>
+                    <pic:cNvPr id="1166742701" name="Picture 8" descr="A graph of a ray spectrum&#10;&#10;Description automatically generated"/>
+                    <pic:cNvPicPr>
+                      <a:picLocks noChangeAspect="1" noChangeArrowheads="1"/>
+                    </pic:cNvPicPr>
+                  </pic:nvPicPr>
+                  <pic:blipFill rotWithShape="1">
+                    <a:blip r:embed="rId15">
+                      <a:extLst>
+                        <a:ext uri="{28A0092B-C50C-407E-A947-70E740481C1C}">
+                          <a14:useLocalDpi xmlns:a14="http://schemas.microsoft.com/office/drawing/2010/main" val="0"/>
+                        </a:ext>
+                      </a:extLst>
+                    </a:blip>
+                    <a:srcRect t="6286"/>
+                    <a:stretch/>
+                  </pic:blipFill>
+                  <pic:spPr bwMode="auto">
+                    <a:xfrm>
+                      <a:off x="0" y="0"/>
+                      <a:ext cx="5094885" cy="3584448"/>
+                    </a:xfrm>
+                    <a:prstGeom prst="rect">
+                      <a:avLst/>
+                    </a:prstGeom>
+                    <a:noFill/>
+                    <a:ln>
+                      <a:solidFill>
+                        <a:schemeClr val="tx1"/>
+                      </a:solidFill>
+                    </a:ln>
+                    <a:effectLst>
+                      <a:outerShdw blurRad="50800" dist="38100" dir="2700000" algn="tl" rotWithShape="0">
+                        <a:prstClr val="black">
+                          <a:alpha val="40000"/>
+                        </a:prstClr>
+                      </a:outerShdw>
+                    </a:effectLst>
+                    <a:extLst>
+                      <a:ext uri="{53640926-AAD7-44D8-BBD7-CCE9431645EC}">
+                        <a14:shadowObscured xmlns:a14="http://schemas.microsoft.com/office/drawing/2010/main"/>
+                      </a:ext>
+                    </a:extLst>
+                  </pic:spPr>
+                </pic:pic>
+              </a:graphicData>
+            </a:graphic>
+          </wp:inline>
+        </w:drawing>
+      </w:r>
+    </w:p>
+    <w:p>
+      <w:pPr>
+        <w:pStyle w:val="Caption"/>
+        <w:jc w:val="center"/>
+      </w:pPr>
+      <w:r>
+        <w:t xml:space="preserve">Figure </w:t>
+      </w:r>
+      <w:r>
+        <w:fldChar w:fldCharType="begin"/>
+      </w:r>
+      <w:r>
+        <w:instrText xml:space="preserve"> SEQ Figure \* ARABIC </w:instrText>
+      </w:r>
+      <w:r>
+        <w:fldChar w:fldCharType="separate"/>
+      </w:r>
+      <w:r>
+        <w:rPr>
+          <w:noProof/>
+        </w:rPr>
+        <w:t>8</w:t>
+      </w:r>
+      <w:r>
+        <w:fldChar w:fldCharType="end"/>
+      </w:r>
+      <w:r>
+        <w:t xml:space="preserve">: </w:t>
+      </w:r>
+      <w:r>
+        <w:t xml:space="preserve">Average RGB Spectrum for </w:t>
+      </w:r>
+      <w:r>
+        <w:t>Mystery Tube</w:t>
+      </w:r>
+    </w:p>
+    <w:p>
+      <w:pPr>
+        <w:pStyle w:val="Caption"/>
+        <w:jc w:val="center"/>
+      </w:pPr>
+    </w:p>
+    <w:p>
+      <w:pPr>
+        <w:jc w:val="center"/>
+      </w:pPr>
+    </w:p>
+    <w:p>
+      <w:r>
+        <w:rPr>
+          <w:b/>
+          <w:bCs/>
+        </w:rPr>
+        <w:t>Figure 9</w:t>
+      </w:r>
+      <w:r>
+        <w:t xml:space="preserve"> shows</w:t>
+      </w:r>
+      <w:r>
+        <w:t xml:space="preserve"> the Mystery Tube spectrum plotted with the CF spectrum. From here, we can obtain the peaks of the Mystery Tube spectrum and match them to their respective color, shown in </w:t>
+      </w:r>
+      <w:r>
+        <w:rPr>
+          <w:b/>
+          <w:bCs/>
+        </w:rPr>
+        <w:t>Table 1</w:t>
+      </w:r>
+      <w:r>
+        <w:t xml:space="preserve">. </w:t>
+      </w:r>
+    </w:p>
+    <w:p>
+      <w:pPr>
+        <w:keepNext/>
+        <w:jc w:val="center"/>
+      </w:pPr>
+      <w:r>
+        <w:rPr>
+          <w:noProof/>
+        </w:rPr>
+        <w:drawing>
+          <wp:inline distT="0" distB="0" distL="0" distR="0" wp14:anchorId="515061D8" wp14:editId="69A60452">
+            <wp:extent cx="5780647" cy="4335485"/>
+            <wp:effectExtent l="57150" t="57150" r="86995" b="103505"/>
+            <wp:docPr id="539248702" name="Picture 9"/>
+            <wp:cNvGraphicFramePr>
+              <a:graphicFrameLocks xmlns:a="http://schemas.openxmlformats.org/drawingml/2006/main" noChangeAspect="1"/>
+            </wp:cNvGraphicFramePr>
+            <a:graphic xmlns:a="http://schemas.openxmlformats.org/drawingml/2006/main">
+              <a:graphicData uri="http://schemas.openxmlformats.org/drawingml/2006/picture">
+                <pic:pic xmlns:pic="http://schemas.openxmlformats.org/drawingml/2006/picture">
+                  <pic:nvPicPr>
+                    <pic:cNvPr id="539248702" name="Picture 9"/>
+                    <pic:cNvPicPr>
+                      <a:picLocks noChangeAspect="1" noChangeArrowheads="1"/>
+                    </pic:cNvPicPr>
+                  </pic:nvPicPr>
+                  <pic:blipFill>
+                    <a:blip r:embed="rId16">
+                      <a:extLst>
+                        <a:ext uri="{28A0092B-C50C-407E-A947-70E740481C1C}">
+                          <a14:useLocalDpi xmlns:a14="http://schemas.microsoft.com/office/drawing/2010/main" val="0"/>
+                        </a:ext>
+                      </a:extLst>
+                    </a:blip>
+                    <a:stretch>
+                      <a:fillRect/>
+                    </a:stretch>
+                  </pic:blipFill>
+                  <pic:spPr bwMode="auto">
+                    <a:xfrm>
+                      <a:off x="0" y="0"/>
+                      <a:ext cx="5780647" cy="4335485"/>
+                    </a:xfrm>
+                    <a:prstGeom prst="rect">
+                      <a:avLst/>
+                    </a:prstGeom>
+                    <a:noFill/>
+                    <a:ln>
+                      <a:solidFill>
+                        <a:schemeClr val="tx1"/>
+                      </a:solidFill>
+                    </a:ln>
+                    <a:effectLst>
+                      <a:outerShdw blurRad="50800" dist="38100" dir="2700000" algn="tl" rotWithShape="0">
+                        <a:prstClr val="black">
+                          <a:alpha val="40000"/>
+                        </a:prstClr>
+                      </a:outerShdw>
+                    </a:effectLst>
+                  </pic:spPr>
+                </pic:pic>
+              </a:graphicData>
+            </a:graphic>
+          </wp:inline>
+        </w:drawing>
+      </w:r>
+    </w:p>
+    <w:p>
+      <w:pPr>
+        <w:pStyle w:val="Caption"/>
+        <w:jc w:val="center"/>
+      </w:pPr>
+      <w:r>
+        <w:t xml:space="preserve">Figure </w:t>
+      </w:r>
+      <w:r>
+        <w:fldChar w:fldCharType="begin"/>
+      </w:r>
+      <w:r>
+        <w:instrText xml:space="preserve"> SEQ Figure \* ARABIC </w:instrText>
+      </w:r>
+      <w:r>
+        <w:fldChar w:fldCharType="separate"/>
+      </w:r>
+      <w:r>
+        <w:rPr>
+          <w:noProof/>
+        </w:rPr>
+        <w:t>9</w:t>
+      </w:r>
+      <w:r>
+        <w:fldChar w:fldCharType="end"/>
+      </w:r>
+      <w:r>
+        <w:t>: CF bulb and Mystery Tube spectrum</w:t>
+      </w:r>
+    </w:p>
+    <w:tbl>
+      <w:tblPr>
+        <w:tblStyle w:val="TableGrid"/>
+        <w:tblW w:w="0" w:type="auto"/>
+        <w:jc w:val="center"/>
+        <w:tblBorders>
+          <w:top w:val="double" w:sz="4" w:space="0" w:color="auto"/>
+          <w:left w:val="none" w:sz="0" w:space="0" w:color="auto"/>
+          <w:bottom w:val="double" w:sz="4" w:space="0" w:color="auto"/>
+          <w:right w:val="none" w:sz="0" w:space="0" w:color="auto"/>
+          <w:insideH w:val="none" w:sz="0" w:space="0" w:color="auto"/>
+          <w:insideV w:val="none" w:sz="0" w:space="0" w:color="auto"/>
+        </w:tblBorders>
+        <w:tblLook w:val="04A0" w:firstRow="1" w:lastRow="0" w:firstColumn="1" w:lastColumn="0" w:noHBand="0" w:noVBand="1"/>
+      </w:tblPr>
+      <w:tblGrid>
+        <w:gridCol w:w="4675"/>
+        <w:gridCol w:w="4675"/>
+      </w:tblGrid>
+      <w:tr>
+        <w:trPr>
+          <w:trHeight w:val="360"/>
+          <w:jc w:val="center"/>
+        </w:trPr>
+        <w:tc>
+          <w:tcPr>
+            <w:tcW w:w="9350" w:type="dxa"/>
+            <w:gridSpan w:val="2"/>
+            <w:tcBorders>
+              <w:top w:val="nil"/>
+              <w:bottom w:val="double" w:sz="4" w:space="0" w:color="auto"/>
+            </w:tcBorders>
+            <w:vAlign w:val="center"/>
+          </w:tcPr>
+          <w:p>
+            <w:pPr>
+              <w:spacing w:line="276" w:lineRule="auto"/>
+              <w:jc w:val="center"/>
+            </w:pPr>
+            <w:r>
+              <w:rPr>
+                <w:sz w:val="24"/>
+                <w:szCs w:val="24"/>
+              </w:rPr>
+              <w:t>Mystery Tube Spectrum Peaks</w:t>
+            </w:r>
+          </w:p>
+        </w:tc>
+      </w:tr>
+      <w:tr>
+        <w:trPr>
+          <w:trHeight w:val="360"/>
+          <w:jc w:val="center"/>
+        </w:trPr>
+        <w:tc>
+          <w:tcPr>
+            <w:tcW w:w="4675" w:type="dxa"/>
+            <w:tcBorders>
+              <w:top w:val="double" w:sz="4" w:space="0" w:color="auto"/>
+              <w:bottom w:val="single" w:sz="4" w:space="0" w:color="auto"/>
+            </w:tcBorders>
+            <w:vAlign w:val="center"/>
+          </w:tcPr>
+          <w:p>
+            <w:pPr>
+              <w:spacing w:line="276" w:lineRule="auto"/>
+              <w:jc w:val="center"/>
+            </w:pPr>
+            <w:r>
+              <w:t>Wavelength [nm]</w:t>
+            </w:r>
+          </w:p>
+        </w:tc>
+        <w:tc>
+          <w:tcPr>
+            <w:tcW w:w="4675" w:type="dxa"/>
+            <w:tcBorders>
+              <w:top w:val="double" w:sz="4" w:space="0" w:color="auto"/>
+              <w:bottom w:val="single" w:sz="4" w:space="0" w:color="auto"/>
+            </w:tcBorders>
+            <w:vAlign w:val="center"/>
+          </w:tcPr>
+          <w:p>
+            <w:pPr>
+              <w:spacing w:line="276" w:lineRule="auto"/>
+              <w:jc w:val="center"/>
+            </w:pPr>
+            <w:r>
+              <w:t>Color</w:t>
+            </w:r>
+          </w:p>
+        </w:tc>
+      </w:tr>
+      <w:tr>
+        <w:trPr>
+          <w:trHeight w:val="360"/>
+          <w:jc w:val="center"/>
+        </w:trPr>
+        <w:tc>
+          <w:tcPr>
+            <w:tcW w:w="4675" w:type="dxa"/>
+            <w:tcBorders>
+              <w:top w:val="single" w:sz="4" w:space="0" w:color="auto"/>
+            </w:tcBorders>
+            <w:vAlign w:val="center"/>
+          </w:tcPr>
+          <w:p>
+            <w:pPr>
+              <w:spacing w:line="276" w:lineRule="auto"/>
+              <w:jc w:val="center"/>
+            </w:pPr>
+            <w:r>
+              <w:t>465.626</w:t>
+            </w:r>
+          </w:p>
+        </w:tc>
+        <w:tc>
+          <w:tcPr>
+            <w:tcW w:w="4675" w:type="dxa"/>
+            <w:tcBorders>
+              <w:top w:val="single" w:sz="4" w:space="0" w:color="auto"/>
+            </w:tcBorders>
+            <w:vAlign w:val="center"/>
+          </w:tcPr>
+          <w:p>
+            <w:pPr>
+              <w:spacing w:line="276" w:lineRule="auto"/>
+              <w:jc w:val="center"/>
+            </w:pPr>
+            <w:r>
+              <w:t>Blue/Violet</w:t>
+            </w:r>
+          </w:p>
+        </w:tc>
+      </w:tr>
+      <w:tr>
+        <w:trPr>
+          <w:trHeight w:val="360"/>
+          <w:jc w:val="center"/>
+        </w:trPr>
+        <w:tc>
+          <w:tcPr>
+            <w:tcW w:w="4675" w:type="dxa"/>
+            <w:vAlign w:val="center"/>
+          </w:tcPr>
+          <w:p>
+            <w:pPr>
+              <w:spacing w:line="276" w:lineRule="auto"/>
+              <w:jc w:val="center"/>
+            </w:pPr>
+            <w:r>
+              <w:t>518.652</w:t>
+            </w:r>
+          </w:p>
+        </w:tc>
+        <w:tc>
+          <w:tcPr>
+            <w:tcW w:w="4675" w:type="dxa"/>
+            <w:vAlign w:val="center"/>
+          </w:tcPr>
+          <w:p>
+            <w:pPr>
+              <w:spacing w:line="276" w:lineRule="auto"/>
+              <w:jc w:val="center"/>
+            </w:pPr>
+            <w:r>
+              <w:t>Green</w:t>
+            </w:r>
+          </w:p>
+        </w:tc>
+      </w:tr>
+      <w:tr>
+        <w:trPr>
+          <w:trHeight w:val="360"/>
+          <w:jc w:val="center"/>
+        </w:trPr>
+        <w:tc>
+          <w:tcPr>
+            <w:tcW w:w="4675" w:type="dxa"/>
+            <w:tcBorders>
+              <w:top w:val="nil"/>
+              <w:bottom w:val="double" w:sz="4" w:space="0" w:color="auto"/>
+            </w:tcBorders>
+            <w:vAlign w:val="center"/>
+          </w:tcPr>
+          <w:p>
+            <w:pPr>
+              <w:spacing w:line="276" w:lineRule="auto"/>
+              <w:jc w:val="center"/>
+            </w:pPr>
+            <w:r>
+              <w:t>603.590</w:t>
+            </w:r>
+          </w:p>
+        </w:tc>
+        <w:tc>
+          <w:tcPr>
+            <w:tcW w:w="4675" w:type="dxa"/>
+            <w:tcBorders>
+              <w:top w:val="nil"/>
+              <w:bottom w:val="double" w:sz="4" w:space="0" w:color="auto"/>
+            </w:tcBorders>
+            <w:vAlign w:val="center"/>
+          </w:tcPr>
+          <w:p>
+            <w:pPr>
+              <w:keepNext/>
+              <w:spacing w:line="276" w:lineRule="auto"/>
+              <w:jc w:val="center"/>
+            </w:pPr>
+            <w:r>
+              <w:t>Red/Yellow</w:t>
+            </w:r>
+          </w:p>
+        </w:tc>
+      </w:tr>
+    </w:tbl>
+    <w:p>
+      <w:pPr>
+        <w:pStyle w:val="Caption"/>
+        <w:jc w:val="center"/>
+      </w:pPr>
+      <w:r>
+        <w:t xml:space="preserve">Table </w:t>
+      </w:r>
+      <w:r>
+        <w:fldChar w:fldCharType="begin"/>
+      </w:r>
+      <w:r>
+        <w:instrText xml:space="preserve"> SEQ Table \* ARABIC </w:instrText>
+      </w:r>
+      <w:r>
+        <w:fldChar w:fldCharType="separate"/>
+      </w:r>
+      <w:r>
+        <w:rPr>
+          <w:noProof/>
+        </w:rPr>
+        <w:t>1</w:t>
+      </w:r>
+      <w:r>
+        <w:fldChar w:fldCharType="end"/>
+      </w:r>
+      <w:r>
+        <w:t>: Peak wavelengths and corresponding colors of Mystery Tube spectrum</w:t>
+      </w:r>
+    </w:p>
+    <w:p>
+      <w:r>
+        <w:t xml:space="preserve">According to these peak wavelengths, it was predicted that the mystery gas was </w:t>
+      </w:r>
+      <w:r>
+        <w:rPr>
+          <w:b/>
+          <w:bCs/>
+          <w:u w:val="single"/>
+        </w:rPr>
+        <w:t>Helium</w:t>
+      </w:r>
+      <w:r>
+        <w:t xml:space="preserve">. This was based on comparing the wavelengths that Helium emits, as well as their relative intensity </w:t>
+      </w:r>
+      <w:hyperlink w:anchor="one" w:history="1">
+        <w:r>
+          <w:rPr>
+            <w:rStyle w:val="Hyperlink"/>
+            <w:u w:val="none"/>
+          </w:rPr>
+          <w:t>[1]</w:t>
+        </w:r>
+      </w:hyperlink>
+      <w:r>
+        <w:t>.</w:t>
+      </w:r>
+    </w:p>
+    <w:p>
+      <w:r>
+        <w:pict w14:anchorId="1C42CBF9">
+          <v:rect id="_x0000_i1199" style="width:0;height:1.5pt" o:hralign="center" o:bullet="t" o:hrstd="t" o:hr="t" fillcolor="#a0a0a0" stroked="f"/>
+        </w:pict>
+      </w:r>
+    </w:p>
+    <w:p/>
+    <w:p>
+      <w:pPr>
+        <w:pStyle w:val="Heading1"/>
+      </w:pPr>
+      <w:r>
+        <w:lastRenderedPageBreak/>
+        <w:t>Spectrometer Images and Spectra for two other sources</w:t>
+      </w:r>
+    </w:p>
+    <w:p>
+      <w:pPr>
+        <w:pStyle w:val="ListParagraph"/>
+        <w:numPr>
+          <w:ilvl w:val="0"/>
+          <w:numId w:val="4"/>
+        </w:numPr>
+        <w:rPr>
+          <w:u w:val="single"/>
+        </w:rPr>
+      </w:pPr>
+      <w:r>
+        <w:rPr>
+          <w:rStyle w:val="SubtitleChar"/>
+        </w:rPr>
+        <w:t>Refrigerator Bulb</w:t>
+      </w:r>
+    </w:p>
+    <w:p>
+      <w:pPr>
+        <w:keepNext/>
+        <w:jc w:val="center"/>
+      </w:pPr>
+      <w:r>
+        <w:rPr>
+          <w:noProof/>
+        </w:rPr>
+        <w:drawing>
+          <wp:inline distT="0" distB="0" distL="0" distR="0" wp14:anchorId="08A5C1A0" wp14:editId="53F25ED6">
+            <wp:extent cx="3283889" cy="3846378"/>
+            <wp:effectExtent l="57150" t="57150" r="88265" b="97155"/>
+            <wp:docPr id="574453552" name="Picture 10" descr="A black square with numbers and a rainbow&#10;&#10;Description automatically generated"/>
+            <wp:cNvGraphicFramePr>
+              <a:graphicFrameLocks xmlns:a="http://schemas.openxmlformats.org/drawingml/2006/main" noChangeAspect="1"/>
+            </wp:cNvGraphicFramePr>
+            <a:graphic xmlns:a="http://schemas.openxmlformats.org/drawingml/2006/main">
+              <a:graphicData uri="http://schemas.openxmlformats.org/drawingml/2006/picture">
+                <pic:pic xmlns:pic="http://schemas.openxmlformats.org/drawingml/2006/picture">
+                  <pic:nvPicPr>
+                    <pic:cNvPr id="574453552" name="Picture 10" descr="A black square with numbers and a rainbow&#10;&#10;Description automatically generated"/>
+                    <pic:cNvPicPr>
+                      <a:picLocks noChangeAspect="1" noChangeArrowheads="1"/>
+                    </pic:cNvPicPr>
+                  </pic:nvPicPr>
+                  <pic:blipFill rotWithShape="1">
+                    <a:blip r:embed="rId17">
+                      <a:extLst>
+                        <a:ext uri="{28A0092B-C50C-407E-A947-70E740481C1C}">
+                          <a14:useLocalDpi xmlns:a14="http://schemas.microsoft.com/office/drawing/2010/main" val="0"/>
+                        </a:ext>
+                      </a:extLst>
+                    </a:blip>
+                    <a:srcRect l="20802" t="8447" r="23038" b="3933"/>
+                    <a:stretch/>
+                  </pic:blipFill>
+                  <pic:spPr bwMode="auto">
+                    <a:xfrm>
+                      <a:off x="0" y="0"/>
+                      <a:ext cx="3284745" cy="3847380"/>
+                    </a:xfrm>
+                    <a:prstGeom prst="rect">
+                      <a:avLst/>
+                    </a:prstGeom>
+                    <a:noFill/>
+                    <a:ln>
+                      <a:solidFill>
+                        <a:schemeClr val="tx1"/>
+                      </a:solidFill>
+                    </a:ln>
+                    <a:effectLst>
+                      <a:outerShdw blurRad="50800" dist="38100" dir="2700000" algn="tl" rotWithShape="0">
+                        <a:prstClr val="black">
+                          <a:alpha val="40000"/>
+                        </a:prstClr>
+                      </a:outerShdw>
+                    </a:effectLst>
+                    <a:extLst>
+                      <a:ext uri="{53640926-AAD7-44D8-BBD7-CCE9431645EC}">
+                        <a14:shadowObscured xmlns:a14="http://schemas.microsoft.com/office/drawing/2010/main"/>
+                      </a:ext>
+                    </a:extLst>
+                  </pic:spPr>
+                </pic:pic>
+              </a:graphicData>
+            </a:graphic>
+          </wp:inline>
+        </w:drawing>
+      </w:r>
+    </w:p>
+    <w:p>
+      <w:pPr>
+        <w:pStyle w:val="Caption"/>
+        <w:jc w:val="center"/>
+      </w:pPr>
+      <w:r>
+        <w:rPr>
+          <w:noProof/>
+        </w:rPr>
+        <mc:AlternateContent>
+          <mc:Choice Requires="wps">
+            <w:drawing>
+              <wp:anchor distT="0" distB="0" distL="114300" distR="114300" simplePos="0" relativeHeight="251663360" behindDoc="0" locked="0" layoutInCell="1" allowOverlap="1" wp14:anchorId="594BA594" wp14:editId="58A339DF">
+                <wp:simplePos x="0" y="0"/>
+                <wp:positionH relativeFrom="column">
+                  <wp:posOffset>88403</wp:posOffset>
+                </wp:positionH>
+                <wp:positionV relativeFrom="paragraph">
+                  <wp:posOffset>3099159</wp:posOffset>
+                </wp:positionV>
+                <wp:extent cx="5811520" cy="635"/>
+                <wp:effectExtent l="0" t="0" r="0" b="0"/>
+                <wp:wrapTopAndBottom/>
+                <wp:docPr id="746648255" name="Text Box 1"/>
+                <wp:cNvGraphicFramePr/>
+                <a:graphic xmlns:a="http://schemas.openxmlformats.org/drawingml/2006/main">
+                  <a:graphicData uri="http://schemas.microsoft.com/office/word/2010/wordprocessingShape">
+                    <wps:wsp>
+                      <wps:cNvSpPr txBox="1"/>
+                      <wps:spPr>
+                        <a:xfrm>
+                          <a:off x="0" y="0"/>
+                          <a:ext cx="5811520" cy="635"/>
+                        </a:xfrm>
+                        <a:prstGeom prst="rect">
+                          <a:avLst/>
+                        </a:prstGeom>
+                        <a:solidFill>
+                          <a:prstClr val="white"/>
+                        </a:solidFill>
+                        <a:ln>
+                          <a:noFill/>
+                        </a:ln>
+                      </wps:spPr>
+                      <wps:txbx>
+                        <w:txbxContent>
+                          <w:p>
+                            <w:pPr>
+                              <w:pStyle w:val="Caption"/>
+                              <w:jc w:val="center"/>
+                              <w:rPr>
+                                <w:noProof/>
+                                <w:sz w:val="20"/>
+                                <w:szCs w:val="20"/>
+                              </w:rPr>
+                            </w:pPr>
+                            <w:r>
+                              <w:t xml:space="preserve">Figure </w:t>
+                            </w:r>
+                            <w:r>
+                              <w:fldChar w:fldCharType="begin"/>
+                            </w:r>
+                            <w:r>
+                              <w:instrText xml:space="preserve"> SEQ Figure \* ARABIC </w:instrText>
+                            </w:r>
+                            <w:r>
+                              <w:fldChar w:fldCharType="separate"/>
+                            </w:r>
+                            <w:r>
+                              <w:rPr>
+                                <w:noProof/>
+                              </w:rPr>
+                              <w:t>10</w:t>
+                            </w:r>
+                            <w:r>
+                              <w:fldChar w:fldCharType="end"/>
+                            </w:r>
+                            <w:r>
+                              <w:t>:</w:t>
+                            </w:r>
+                            <w:r>
+                              <w:t xml:space="preserve"> </w:t>
+                            </w:r>
+                            <w:r>
+                              <w:t xml:space="preserve">RGB </w:t>
+                            </w:r>
+                            <w:r>
+                              <w:t xml:space="preserve">and average RGB </w:t>
+                            </w:r>
+                            <w:r>
+                              <w:t xml:space="preserve">Spectrum for </w:t>
+                            </w:r>
+                            <w:r>
+                              <w:t>Refrigerator Bulb</w:t>
+                            </w:r>
+                          </w:p>
+                        </w:txbxContent>
+                      </wps:txbx>
+                      <wps:bodyPr rot="0" spcFirstLastPara="0" vertOverflow="overflow" horzOverflow="overflow" vert="horz" wrap="square" lIns="0" tIns="0" rIns="0" bIns="0" numCol="1" spcCol="0" rtlCol="0" fromWordArt="0" anchor="t" anchorCtr="0" forceAA="0" compatLnSpc="1">
+                        <a:prstTxWarp prst="textNoShape">
+                          <a:avLst/>
+                        </a:prstTxWarp>
+                        <a:spAutoFit/>
+                      </wps:bodyPr>
+                    </wps:wsp>
+                  </a:graphicData>
+                </a:graphic>
+              </wp:anchor>
+            </w:drawing>
+          </mc:Choice>
+          <mc:Fallback>
+            <w:pict>
+              <v:shape w14:anchorId="594BA594" id="_x0000_s1027" type="#_x0000_t202" style="position:absolute;left:0;text-align:left;margin-left:6.95pt;margin-top:244.05pt;width:457.6pt;height:.05pt;z-index:251663360;visibility:visible;mso-wrap-style:square;mso-wrap-distance-left:9pt;mso-wrap-distance-top:0;mso-wrap-distance-right:9pt;mso-wrap-distance-bottom:0;mso-position-horizontal:absolute;mso-position-horizontal-relative:text;mso-position-vertical:absolute;mso-position-vertical-relative:text;v-text-anchor:top" o:gfxdata="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" stroked="f">
+                <v:textbox style="mso-fit-shape-to-text:t" inset="0,0,0,0">
+                  <w:txbxContent>
+                    <w:p>
+                      <w:pPr>
+                        <w:pStyle w:val="Caption"/>
+                        <w:jc w:val="center"/>
+                        <w:rPr>
+                          <w:noProof/>
+                          <w:sz w:val="20"/>
+                          <w:szCs w:val="20"/>
+                        </w:rPr>
+                      </w:pPr>
+                      <w:r>
+                        <w:t xml:space="preserve">Figure </w:t>
+                      </w:r>
+                      <w:r>
+                        <w:fldChar w:fldCharType="begin"/>
+                      </w:r>
+                      <w:r>
+                        <w:instrText xml:space="preserve"> SEQ Figure \* ARABIC </w:instrText>
+                      </w:r>
+                      <w:r>
+                        <w:fldChar w:fldCharType="separate"/>
+                      </w:r>
+                      <w:r>
+                        <w:rPr>
+                          <w:noProof/>
+                        </w:rPr>
+                        <w:t>10</w:t>
+                      </w:r>
+                      <w:r>
+                        <w:fldChar w:fldCharType="end"/>
+                      </w:r>
+                      <w:r>
+                        <w:t>:</w:t>
+                      </w:r>
+                      <w:r>
+                        <w:t xml:space="preserve"> </w:t>
+                      </w:r>
+                      <w:r>
+                        <w:t xml:space="preserve">RGB </w:t>
+                      </w:r>
+                      <w:r>
+                        <w:t xml:space="preserve">and average RGB </w:t>
+                      </w:r>
+                      <w:r>
+                        <w:t xml:space="preserve">Spectrum for </w:t>
+                      </w:r>
+                      <w:r>
+                        <w:t>Refrigerator Bulb</w:t>
+                      </w:r>
+                    </w:p>
+                  </w:txbxContent>
+                </v:textbox>
+                <w10:wrap type="topAndBottom"/>
+              </v:shape>
+            </w:pict>
+          </mc:Fallback>
+        </mc:AlternateContent>
+      </w:r>
+      <w:r>
+        <w:rPr>
+          <w:noProof/>
+        </w:rPr>
+        <w:drawing>
+          <wp:anchor distT="0" distB="0" distL="114300" distR="114300" simplePos="0" relativeHeight="251661312" behindDoc="0" locked="0" layoutInCell="1" allowOverlap="1" wp14:anchorId="6C660FFB" wp14:editId="1F4107A6">
+            <wp:simplePos x="0" y="0"/>
+            <wp:positionH relativeFrom="margin">
+              <wp:posOffset>87382</wp:posOffset>
+            </wp:positionH>
+            <wp:positionV relativeFrom="paragraph">
+              <wp:posOffset>317666</wp:posOffset>
+            </wp:positionV>
+            <wp:extent cx="5811520" cy="2724785"/>
+            <wp:effectExtent l="57150" t="57150" r="93980" b="94615"/>
+            <wp:wrapTopAndBottom/>
+            <wp:docPr id="1520742890" name="Picture 12" descr="A diagram of a diagram and a diagram of a diagram&#10;&#10;Description automatically generated"/>
+            <wp:cNvGraphicFramePr>
+              <a:graphicFrameLocks xmlns:a="http://schemas.openxmlformats.org/drawingml/2006/main" noChangeAspect="1"/>
+            </wp:cNvGraphicFramePr>
+            <a:graphic xmlns:a="http://schemas.openxmlformats.org/drawingml/2006/main">
+              <a:graphicData uri="http://schemas.openxmlformats.org/drawingml/2006/picture">
+                <pic:pic xmlns:pic="http://schemas.openxmlformats.org/drawingml/2006/picture">
+                  <pic:nvPicPr>
+                    <pic:cNvPr id="1520742890" name="Picture 12" descr="A diagram of a diagram and a diagram of a diagram&#10;&#10;Description automatically generated"/>
+                    <pic:cNvPicPr>
+                      <a:picLocks noChangeAspect="1" noChangeArrowheads="1"/>
+                    </pic:cNvPicPr>
+                  </pic:nvPicPr>
+                  <pic:blipFill rotWithShape="1">
+                    <a:blip r:embed="rId18">
+                      <a:extLst>
+                        <a:ext uri="{28A0092B-C50C-407E-A947-70E740481C1C}">
+                          <a14:useLocalDpi xmlns:a14="http://schemas.microsoft.com/office/drawing/2010/main" val="0"/>
+                        </a:ext>
+                      </a:extLst>
+                    </a:blip>
+                    <a:srcRect l="6630" r="8072"/>
+                    <a:stretch/>
+                  </pic:blipFill>
+                  <pic:spPr bwMode="auto">
+                    <a:xfrm>
+                      <a:off x="0" y="0"/>
+                      <a:ext cx="5811520" cy="2724785"/>
+                    </a:xfrm>
+                    <a:prstGeom prst="rect">
+                      <a:avLst/>
+                    </a:prstGeom>
+                    <a:noFill/>
+                    <a:ln w="9525" cap="flat" cmpd="sng" algn="ctr">
+                      <a:solidFill>
+                        <a:sysClr val="windowText" lastClr="000000"/>
+                      </a:solidFill>
+                      <a:prstDash val="solid"/>
+                      <a:round/>
+                      <a:headEnd type="none" w="med" len="med"/>
+                      <a:tailEnd type="none" w="med" len="med"/>
+                      <a:extLst>
+                        <a:ext uri="{C807C97D-BFC1-408E-A445-0C87EB9F89A2}">
+                          <ask:lineSketchStyleProps xmlns:ask="http://schemas.microsoft.com/office/drawing/2018/sketchyshapes" sd="0">
+                            <a:custGeom>
+                              <a:avLst/>
+                              <a:gdLst/>
+                              <a:ahLst/>
+                              <a:cxnLst/>
+                              <a:rect l="0" t="0" r="0" b="0"/>
+                              <a:pathLst/>
+                            </a:custGeom>
+                            <ask:type/>
+                          </ask:lineSketchStyleProps>
+                        </a:ext>
+                      </a:extLst>
+                    </a:ln>
+                    <a:effectLst>
+                      <a:outerShdw blurRad="50800" dist="38100" dir="2700000" algn="tl" rotWithShape="0">
+                        <a:prstClr val="black">
+                          <a:alpha val="40000"/>
+                        </a:prstClr>
+                      </a:outerShdw>
+                    </a:effectLst>
+                    <a:extLst>
+                      <a:ext uri="{53640926-AAD7-44D8-BBD7-CCE9431645EC}">
+                        <a14:shadowObscured xmlns:a14="http://schemas.microsoft.com/office/drawing/2010/main"/>
+                      </a:ext>
+                    </a:extLst>
+                  </pic:spPr>
+                </pic:pic>
+              </a:graphicData>
+            </a:graphic>
+            <wp14:sizeRelH relativeFrom="margin">
+              <wp14:pctWidth>0</wp14:pctWidth>
+            </wp14:sizeRelH>
+            <wp14:sizeRelV relativeFrom="margin">
+              <wp14:pctHeight>0</wp14:pctHeight>
+            </wp14:sizeRelV>
+          </wp:anchor>
+        </w:drawing>
+      </w:r>
+      <w:r>
+        <w:t xml:space="preserve">Figure </w:t>
+      </w:r>
+      <w:r>
+        <w:fldChar w:fldCharType="begin"/>
+      </w:r>
+      <w:r>
+        <w:instrText xml:space="preserve"> SEQ Figure \* ARABIC </w:instrText>
+      </w:r>
+      <w:r>
+        <w:fldChar w:fldCharType="separate"/>
+      </w:r>
+      <w:r>
+        <w:rPr>
+          <w:noProof/>
+        </w:rPr>
+        <w:t>11</w:t>
+      </w:r>
+      <w:r>
+        <w:fldChar w:fldCharType="end"/>
+      </w:r>
+      <w:r>
+        <w:t>:</w:t>
+      </w:r>
+      <w:r>
+        <w:t xml:space="preserve"> </w:t>
+      </w:r>
+      <w:r>
+        <w:t xml:space="preserve">Spectrometer image of </w:t>
+      </w:r>
+      <w:r>
+        <w:t>Refrigerator</w:t>
+      </w:r>
+      <w:r>
+        <w:t xml:space="preserve"> </w:t>
+      </w:r>
+      <w:r>
+        <w:t>B</w:t>
+      </w:r>
+      <w:r>
+        <w:t>ulb taken with a Google Pixel 6 camera</w:t>
+      </w:r>
+    </w:p>
+    <w:p>
+      <w:pPr>
+        <w:pStyle w:val="Subtitle"/>
+        <w:numPr>
+          <w:ilvl w:val="0"/>
+          <w:numId w:val="4"/>
+        </w:numPr>
+      </w:pPr>
+      <w:r>
+        <w:lastRenderedPageBreak/>
+        <w:t>Hallway Bulb</w:t>
+      </w:r>
+    </w:p>
+    <w:p>
+      <w:pPr>
+        <w:keepNext/>
+        <w:jc w:val="center"/>
+      </w:pPr>
+      <w:r>
+        <w:rPr>
+          <w:noProof/>
+        </w:rPr>
+        <w:drawing>
+          <wp:inline distT="0" distB="0" distL="0" distR="0" wp14:anchorId="4158C50D" wp14:editId="6E6C4913">
+            <wp:extent cx="3466769" cy="3816626"/>
+            <wp:effectExtent l="57150" t="57150" r="95885" b="88900"/>
+            <wp:docPr id="1883919437" name="Picture 13" descr="A graph with a colorful light&#10;&#10;Description automatically generated with medium confidence"/>
+            <wp:cNvGraphicFramePr>
+              <a:graphicFrameLocks xmlns:a="http://schemas.openxmlformats.org/drawingml/2006/main" noChangeAspect="1"/>
+            </wp:cNvGraphicFramePr>
+            <a:graphic xmlns:a="http://schemas.openxmlformats.org/drawingml/2006/main">
+              <a:graphicData uri="http://schemas.openxmlformats.org/drawingml/2006/picture">
+                <pic:pic xmlns:pic="http://schemas.openxmlformats.org/drawingml/2006/picture">
+                  <pic:nvPicPr>
+                    <pic:cNvPr id="1883919437" name="Picture 13" descr="A graph with a colorful light&#10;&#10;Description automatically generated with medium confidence"/>
+                    <pic:cNvPicPr>
+                      <a:picLocks noChangeAspect="1" noChangeArrowheads="1"/>
+                    </pic:cNvPicPr>
+                  </pic:nvPicPr>
+                  <pic:blipFill rotWithShape="1">
+                    <a:blip r:embed="rId19">
+                      <a:extLst>
+                        <a:ext uri="{28A0092B-C50C-407E-A947-70E740481C1C}">
+                          <a14:useLocalDpi xmlns:a14="http://schemas.microsoft.com/office/drawing/2010/main" val="0"/>
+                        </a:ext>
+                      </a:extLst>
+                    </a:blip>
+                    <a:srcRect l="19440" t="8511" r="21284" b="4564"/>
+                    <a:stretch/>
+                  </pic:blipFill>
+                  <pic:spPr bwMode="auto">
+                    <a:xfrm>
+                      <a:off x="0" y="0"/>
+                      <a:ext cx="3467030" cy="3816914"/>
+                    </a:xfrm>
+                    <a:prstGeom prst="rect">
+                      <a:avLst/>
+                    </a:prstGeom>
+                    <a:noFill/>
+                    <a:ln>
+                      <a:solidFill>
+                        <a:schemeClr val="tx1"/>
+                      </a:solidFill>
+                    </a:ln>
+                    <a:effectLst>
+                      <a:outerShdw blurRad="50800" dist="38100" dir="2700000" algn="tl" rotWithShape="0">
+                        <a:prstClr val="black">
+                          <a:alpha val="40000"/>
+                        </a:prstClr>
+                      </a:outerShdw>
+                    </a:effectLst>
+                    <a:extLst>
+                      <a:ext uri="{53640926-AAD7-44D8-BBD7-CCE9431645EC}">
+                        <a14:shadowObscured xmlns:a14="http://schemas.microsoft.com/office/drawing/2010/main"/>
+                      </a:ext>
+                    </a:extLst>
+                  </pic:spPr>
+                </pic:pic>
+              </a:graphicData>
+            </a:graphic>
+          </wp:inline>
+        </w:drawing>
+      </w:r>
+    </w:p>
+    <w:p>
+      <w:pPr>
+        <w:pStyle w:val="Caption"/>
+        <w:jc w:val="center"/>
+      </w:pPr>
+      <w:r>
+        <w:rPr>
+          <w:noProof/>
+        </w:rPr>
+        <mc:AlternateContent>
+          <mc:Choice Requires="wps">
+            <w:drawing>
+              <wp:anchor distT="0" distB="0" distL="114300" distR="114300" simplePos="0" relativeHeight="251666432" behindDoc="0" locked="0" layoutInCell="1" allowOverlap="1" wp14:anchorId="781AF91F" wp14:editId="602BC52D">
+                <wp:simplePos x="0" y="0"/>
+                <wp:positionH relativeFrom="column">
+                  <wp:posOffset>-122334</wp:posOffset>
+                </wp:positionH>
+                <wp:positionV relativeFrom="paragraph">
+                  <wp:posOffset>3343524</wp:posOffset>
+                </wp:positionV>
+                <wp:extent cx="6160770" cy="635"/>
+                <wp:effectExtent l="0" t="0" r="0" b="0"/>
+                <wp:wrapTopAndBottom/>
+                <wp:docPr id="506015319" name="Text Box 1"/>
+                <wp:cNvGraphicFramePr/>
+                <a:graphic xmlns:a="http://schemas.openxmlformats.org/drawingml/2006/main">
+                  <a:graphicData uri="http://schemas.microsoft.com/office/word/2010/wordprocessingShape">
+                    <wps:wsp>
+                      <wps:cNvSpPr txBox="1"/>
+                      <wps:spPr>
+                        <a:xfrm>
+                          <a:off x="0" y="0"/>
+                          <a:ext cx="6160770" cy="635"/>
+                        </a:xfrm>
+                        <a:prstGeom prst="rect">
+                          <a:avLst/>
+                        </a:prstGeom>
+                        <a:solidFill>
+                          <a:prstClr val="white"/>
+                        </a:solidFill>
+                        <a:ln>
+                          <a:noFill/>
+                        </a:ln>
+                      </wps:spPr>
+                      <wps:txbx>
+                        <w:txbxContent>
+                          <w:p>
+                            <w:pPr>
+                              <w:pStyle w:val="Caption"/>
+                              <w:jc w:val="center"/>
+                              <w:rPr>
+                                <w:noProof/>
+                                <w:sz w:val="20"/>
+                                <w:szCs w:val="20"/>
+                              </w:rPr>
+                            </w:pPr>
+                            <w:r>
+                              <w:t xml:space="preserve">Figure </w:t>
+                            </w:r>
+                            <w:r>
+                              <w:fldChar w:fldCharType="begin"/>
+                            </w:r>
+                            <w:r>
+                              <w:instrText xml:space="preserve"> SEQ Figure \* ARABIC </w:instrText>
+                            </w:r>
+                            <w:r>
+                              <w:fldChar w:fldCharType="separate"/>
+                            </w:r>
+                            <w:r>
+                              <w:rPr>
+                                <w:noProof/>
+                              </w:rPr>
+                              <w:t>12</w:t>
+                            </w:r>
+                            <w:r>
+                              <w:fldChar w:fldCharType="end"/>
+                            </w:r>
+                            <w:r>
+                              <w:t>:</w:t>
+                            </w:r>
+                            <w:r>
+                              <w:t xml:space="preserve"> </w:t>
+                            </w:r>
+                            <w:r>
+                              <w:t xml:space="preserve">RGB and average RGB Spectrum for </w:t>
+                            </w:r>
+                            <w:r>
+                              <w:t xml:space="preserve">Hallway </w:t>
+                            </w:r>
+                            <w:r>
+                              <w:t>Bulb</w:t>
+                            </w:r>
+                          </w:p>
+                        </w:txbxContent>
+                      </wps:txbx>
+                      <wps:bodyPr rot="0" spcFirstLastPara="0" vertOverflow="overflow" horzOverflow="overflow" vert="horz" wrap="square" lIns="0" tIns="0" rIns="0" bIns="0" numCol="1" spcCol="0" rtlCol="0" fromWordArt="0" anchor="t" anchorCtr="0" forceAA="0" compatLnSpc="1">
+                        <a:prstTxWarp prst="textNoShape">
+                          <a:avLst/>
+                        </a:prstTxWarp>
+                        <a:spAutoFit/>
+                      </wps:bodyPr>
+                    </wps:wsp>
+                  </a:graphicData>
+                </a:graphic>
+              </wp:anchor>
+            </w:drawing>
+          </mc:Choice>
+          <mc:Fallback>
+            <w:pict>
+              <v:shape w14:anchorId="781AF91F" id="_x0000_s1028" type="#_x0000_t202" style="position:absolute;left:0;text-align:left;margin-left:-9.65pt;margin-top:263.25pt;width:485.1pt;height:.05pt;z-index:251666432;visibility:visible;mso-wrap-style:square;mso-wrap-distance-left:9pt;mso-wrap-distance-top:0;mso-wrap-distance-right:9pt;mso-wrap-distance-bottom:0;mso-position-horizontal:absolute;mso-position-horizontal-relative:text;mso-position-vertical:absolute;mso-position-vertical-relative:text;v-text-anchor:top" o:gfxdata="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" stroked="f">
+                <v:textbox style="mso-fit-shape-to-text:t" inset="0,0,0,0">
+                  <w:txbxContent>
+                    <w:p>
+                      <w:pPr>
+                        <w:pStyle w:val="Caption"/>
+                        <w:jc w:val="center"/>
+                        <w:rPr>
+                          <w:noProof/>
+                          <w:sz w:val="20"/>
+                          <w:szCs w:val="20"/>
+                        </w:rPr>
+                      </w:pPr>
+                      <w:r>
+                        <w:t xml:space="preserve">Figure </w:t>
+                      </w:r>
+                      <w:r>
+                        <w:fldChar w:fldCharType="begin"/>
+                      </w:r>
+                      <w:r>
+                        <w:instrText xml:space="preserve"> SEQ Figure \* ARABIC </w:instrText>
+                      </w:r>
+                      <w:r>
+                        <w:fldChar w:fldCharType="separate"/>
+                      </w:r>
+                      <w:r>
+                        <w:rPr>
+                          <w:noProof/>
+                        </w:rPr>
+                        <w:t>12</w:t>
+                      </w:r>
+                      <w:r>
+                        <w:fldChar w:fldCharType="end"/>
+                      </w:r>
+                      <w:r>
+                        <w:t>:</w:t>
+                      </w:r>
+                      <w:r>
+                        <w:t xml:space="preserve"> </w:t>
+                      </w:r>
+                      <w:r>
+                        <w:t xml:space="preserve">RGB and average RGB Spectrum for </w:t>
+                      </w:r>
+                      <w:r>
+                        <w:t xml:space="preserve">Hallway </w:t>
+                      </w:r>
+                      <w:r>
+                        <w:t>Bulb</w:t>
+                      </w:r>
+                    </w:p>
+                  </w:txbxContent>
+                </v:textbox>
+                <w10:wrap type="topAndBottom"/>
+              </v:shape>
+            </w:pict>
+          </mc:Fallback>
+        </mc:AlternateContent>
+      </w:r>
+      <w:r>
+        <w:rPr>
+          <w:noProof/>
+        </w:rPr>
+        <w:drawing>
+          <wp:anchor distT="0" distB="0" distL="114300" distR="114300" simplePos="0" relativeHeight="251664384" behindDoc="0" locked="0" layoutInCell="1" allowOverlap="1" wp14:anchorId="6EC780C1" wp14:editId="00C40ED0">
+            <wp:simplePos x="0" y="0"/>
+            <wp:positionH relativeFrom="margin">
+              <wp:align>center</wp:align>
+            </wp:positionH>
+            <wp:positionV relativeFrom="paragraph">
+              <wp:posOffset>400326</wp:posOffset>
+            </wp:positionV>
+            <wp:extent cx="6160770" cy="2820670"/>
+            <wp:effectExtent l="57150" t="57150" r="87630" b="93980"/>
+            <wp:wrapTopAndBottom/>
+            <wp:docPr id="1380276486" name="Picture 14" descr="A close-up of a graph&#10;&#10;Description automatically generated"/>
+            <wp:cNvGraphicFramePr>
+              <a:graphicFrameLocks xmlns:a="http://schemas.openxmlformats.org/drawingml/2006/main" noChangeAspect="1"/>
+            </wp:cNvGraphicFramePr>
+            <a:graphic xmlns:a="http://schemas.openxmlformats.org/drawingml/2006/main">
+              <a:graphicData uri="http://schemas.openxmlformats.org/drawingml/2006/picture">
+                <pic:pic xmlns:pic="http://schemas.openxmlformats.org/drawingml/2006/picture">
+                  <pic:nvPicPr>
+                    <pic:cNvPr id="1380276486" name="Picture 14" descr="A close-up of a graph&#10;&#10;Description automatically generated"/>
+                    <pic:cNvPicPr>
+                      <a:picLocks noChangeAspect="1" noChangeArrowheads="1"/>
+                    </pic:cNvPicPr>
+                  </pic:nvPicPr>
+                  <pic:blipFill rotWithShape="1">
+                    <a:blip r:embed="rId20">
+                      <a:extLst>
+                        <a:ext uri="{28A0092B-C50C-407E-A947-70E740481C1C}">
+                          <a14:useLocalDpi xmlns:a14="http://schemas.microsoft.com/office/drawing/2010/main" val="0"/>
+                        </a:ext>
+                      </a:extLst>
+                    </a:blip>
+                    <a:srcRect l="5084" r="7558"/>
+                    <a:stretch/>
+                  </pic:blipFill>
+                  <pic:spPr bwMode="auto">
+                    <a:xfrm>
+                      <a:off x="0" y="0"/>
+                      <a:ext cx="6160770" cy="2820670"/>
+                    </a:xfrm>
+                    <a:prstGeom prst="rect">
+                      <a:avLst/>
+                    </a:prstGeom>
+                    <a:noFill/>
+                    <a:ln>
+                      <a:solidFill>
+                        <a:schemeClr val="tx1"/>
+                      </a:solidFill>
+                    </a:ln>
+                    <a:effectLst>
+                      <a:outerShdw blurRad="50800" dist="38100" dir="2700000" algn="tl" rotWithShape="0">
+                        <a:prstClr val="black">
+                          <a:alpha val="40000"/>
+                        </a:prstClr>
+                      </a:outerShdw>
+                    </a:effectLst>
+                    <a:extLst>
+                      <a:ext uri="{53640926-AAD7-44D8-BBD7-CCE9431645EC}">
+                        <a14:shadowObscured xmlns:a14="http://schemas.microsoft.com/office/drawing/2010/main"/>
+                      </a:ext>
+                    </a:extLst>
+                  </pic:spPr>
+                </pic:pic>
+              </a:graphicData>
+            </a:graphic>
+            <wp14:sizeRelH relativeFrom="margin">
+              <wp14:pctWidth>0</wp14:pctWidth>
+            </wp14:sizeRelH>
+            <wp14:sizeRelV relativeFrom="margin">
+              <wp14:pctHeight>0</wp14:pctHeight>
+            </wp14:sizeRelV>
+          </wp:anchor>
+        </w:drawing>
+      </w:r>
+      <w:r>
+        <w:t xml:space="preserve">Figure </w:t>
+      </w:r>
+      <w:r>
+        <w:fldChar w:fldCharType="begin"/>
+      </w:r>
+      <w:r>
+        <w:instrText xml:space="preserve"> SEQ Figure \* ARABIC </w:instrText>
+      </w:r>
+      <w:r>
+        <w:fldChar w:fldCharType="separate"/>
+      </w:r>
+      <w:r>
+        <w:rPr>
+          <w:noProof/>
+        </w:rPr>
+        <w:t>13</w:t>
+      </w:r>
+      <w:r>
+        <w:fldChar w:fldCharType="end"/>
+      </w:r>
+      <w:r>
+        <w:t>:</w:t>
+      </w:r>
+      <w:r>
+        <w:t xml:space="preserve"> </w:t>
+      </w:r>
+      <w:r>
+        <w:t xml:space="preserve">Spectrometer image of </w:t>
+      </w:r>
+      <w:r>
+        <w:t>Hallway</w:t>
+      </w:r>
+      <w:r>
+        <w:t xml:space="preserve"> Bulb taken with a Google Pixel 6 camera</w:t>
+      </w:r>
+    </w:p>
+    <w:p>
       <w:r>
         <w:pict w14:anchorId="7C58F2F3">
-          <v:rect id="_x0000_i1027" style="width:0;height:1.5pt" o:hralign="center" o:bullet="t" o:hrstd="t" o:hr="t" fillcolor="#a0a0a0" stroked="f"/>
+          <v:rect id="_x0000_i1175" style="width:0;height:1.5pt" o:hralign="center" o:bullet="t" o:hrstd="t" o:hr="t" fillcolor="#a0a0a0" stroked="f"/>
         </w:pict>
       </w:r>
     </w:p>
@@ -72,13 +2387,11 @@
         <w:pStyle w:val="Heading1"/>
       </w:pPr>
       <w:r>
+        <w:lastRenderedPageBreak/>
         <w:t>References</w:t>
       </w:r>
     </w:p>
     <w:p>
-      <w:pPr>
-        <w:spacing w:line="276" w:lineRule="auto"/>
-      </w:pPr>
       <w:bookmarkStart w:id="0" w:name="one"/>
       <w:r>
         <w:t>[1]</w:t>
@@ -86,46 +2399,27 @@
       <w:r>
         <w:t xml:space="preserve"> </w:t>
       </w:r>
-    </w:p>
-    <w:p>
-      <w:pPr>
-        <w:spacing w:line="276" w:lineRule="auto"/>
-      </w:pPr>
-      <w:bookmarkStart w:id="1" w:name="two"/>
-      <w:bookmarkEnd w:id="0"/>
-      <w:r>
-        <w:t>[2]</w:t>
-      </w:r>
-      <w:r>
-        <w:t xml:space="preserve"> </w:t>
-      </w:r>
-    </w:p>
-    <w:p>
-      <w:pPr>
-        <w:spacing w:line="276" w:lineRule="auto"/>
+      <w:hyperlink r:id="rId21" w:history="1">
+        <w:r>
+          <w:rPr>
+            <w:rStyle w:val="Hyperlink"/>
+          </w:rPr>
+          <w:t>rydberg.pdf (utoronto.ca)</w:t>
+        </w:r>
+      </w:hyperlink>
+      <w:r>
+        <w:t>, pdf page 7 of 10</w:t>
+      </w:r>
+    </w:p>
+    <w:bookmarkEnd w:id="0"/>
+    <w:p>
+      <w:pPr>
         <w:rPr>
           <w:rStyle w:val="Hyperlink"/>
           <w:color w:val="auto"/>
           <w:u w:val="none"/>
         </w:rPr>
       </w:pPr>
-      <w:bookmarkStart w:id="2" w:name="three"/>
-      <w:bookmarkEnd w:id="1"/>
-      <w:r>
-        <w:t>[3]</w:t>
-      </w:r>
-      <w:r>
-        <w:t xml:space="preserve"> </w:t>
-      </w:r>
-      <w:bookmarkEnd w:id="2"/>
-    </w:p>
-    <w:p>
-      <w:pPr>
-        <w:spacing w:line="276" w:lineRule="auto"/>
-        <w:rPr>
-          <w:rStyle w:val="Hyperlink"/>
-        </w:rPr>
-      </w:pPr>
       <w:r>
         <w:rPr>
           <w:rStyle w:val="Hyperlink"/>
@@ -140,7 +2434,7 @@
           <w:color w:val="auto"/>
           <w:u w:val="none"/>
         </w:rPr>
-        <w:t>4</w:t>
+        <w:t>2</w:t>
       </w:r>
       <w:r>
         <w:rPr>
@@ -164,9 +2458,24 @@
           <w:color w:val="auto"/>
           <w:u w:val="none"/>
         </w:rPr>
-        <w:t xml:space="preserve">- </w:t>
-      </w:r>
-      <w:hyperlink r:id="rId8" w:history="1">
+        <w:t>–</w:t>
+      </w:r>
+      <w:r>
+        <w:rPr>
+          <w:rStyle w:val="Hyperlink"/>
+          <w:color w:val="auto"/>
+          <w:u w:val="none"/>
+        </w:rPr>
+        <w:t xml:space="preserve"> </w:t>
+      </w:r>
+    </w:p>
+    <w:p>
+      <w:pPr>
+        <w:rPr>
+          <w:rStyle w:val="Hyperlink"/>
+        </w:rPr>
+      </w:pPr>
+      <w:hyperlink r:id="rId22" w:history="1">
         <w:r>
           <w:rPr>
             <w:rStyle w:val="Hyperlink"/>
@@ -175,15 +2484,11 @@
         </w:r>
       </w:hyperlink>
     </w:p>
-    <w:p>
-      <w:pPr>
-        <w:spacing w:line="276" w:lineRule="auto"/>
-      </w:pPr>
-    </w:p>
+    <w:p/>
     <w:sectPr>
-      <w:headerReference w:type="default" r:id="rId9"/>
-      <w:footerReference w:type="default" r:id="rId10"/>
-      <w:footerReference w:type="first" r:id="rId11"/>
+      <w:headerReference w:type="default" r:id="rId23"/>
+      <w:footerReference w:type="default" r:id="rId24"/>
+      <w:footerReference w:type="first" r:id="rId25"/>
       <w:pgSz w:w="12240" w:h="15840" w:code="1"/>
       <w:pgMar w:top="1440" w:right="1440" w:bottom="1440" w:left="1440" w:header="792" w:footer="792" w:gutter="0"/>
       <w:cols w:space="720"/>
@@ -239,7 +2544,7 @@
         </w:pPr>
         <w:r>
           <w:pict w14:anchorId="452B26F6">
-            <v:rect id="_x0000_i1029" style="width:0;height:1.5pt" o:hralign="center" o:hrstd="t" o:hr="t" fillcolor="#a0a0a0" stroked="f"/>
+            <v:rect id="_x0000_i1133" style="width:0;height:1.5pt" o:hralign="center" o:hrstd="t" o:hr="t" fillcolor="#a0a0a0" stroked="f"/>
           </w:pict>
         </w:r>
       </w:p>
@@ -291,7 +2596,7 @@
     </w:pPr>
     <w:r>
       <w:pict w14:anchorId="79542646">
-        <v:rect id="_x0000_i1030" style="width:0;height:1.5pt" o:hralign="center" o:hrstd="t" o:hr="t" fillcolor="#a0a0a0" stroked="f"/>
+        <v:rect id="_x0000_i1134" style="width:0;height:1.5pt" o:hralign="center" o:hrstd="t" o:hr="t" fillcolor="#a0a0a0" stroked="f"/>
       </w:pict>
     </w:r>
   </w:p>
@@ -382,7 +2687,7 @@
       <w:t>HW#</w:t>
     </w:r>
     <w:r>
-      <w:t>2</w:t>
+      <w:t>3</w:t>
     </w:r>
     <w:r>
       <w:tab/>
@@ -398,7 +2703,7 @@
     </w:pPr>
     <w:r>
       <w:pict w14:anchorId="39888ACF">
-        <v:rect id="_x0000_i1028" style="width:0;height:1.5pt" o:hralign="center" o:hrstd="t" o:hr="t" fillcolor="#a0a0a0" stroked="f"/>
+        <v:rect id="_x0000_i1132" style="width:0;height:1.5pt" o:hralign="center" o:hrstd="t" o:hr="t" fillcolor="#a0a0a0" stroked="f"/>
       </w:pict>
     </w:r>
   </w:p>
@@ -409,7 +2714,12 @@
 <w:numbering xmlns:wpc="http://schemas.microsoft.com/office/word/2010/wordprocessingCanvas" xmlns:cx="http://schemas.microsoft.com/office/drawing/2014/chartex" xmlns:cx1="http://schemas.microsoft.com/office/drawing/2015/9/8/chartex" xmlns:cx2="http://schemas.microsoft.com/office/drawing/2015/10/21/chartex" xmlns:cx3="http://schemas.microsoft.com/office/drawing/2016/5/9/chartex" xmlns:cx4="http://schemas.microsoft.com/office/drawing/2016/5/10/chartex" xmlns:cx5="http://schemas.microsoft.com/office/drawing/2016/5/11/chartex" xmlns:cx6="http://schemas.microsoft.com/office/drawing/2016/5/12/chartex" xmlns:cx7="http://schemas.microsoft.com/office/drawing/2016/5/13/chartex" xmlns:cx8="http://schemas.microsoft.com/office/drawing/2016/5/14/chartex" xmlns:mc="http://schemas.openxmlformats.org/markup-compatibility/2006" xmlns:aink="http://schemas.microsoft.com/office/drawing/2016/ink" xmlns:am3d="http://schemas.microsoft.com/office/drawing/2017/model3d" xmlns:o="urn:schemas-microsoft-com:office:office" xmlns:oel="http://schemas.microsoft.com/office/2019/extlst" xmlns:r="http://schemas.openxmlformats.org/officeDocument/2006/relationships" xmlns:m="http://schemas.openxmlformats.org/officeDocument/2006/math" xmlns:v="urn:schemas-microsoft-com:vml" xmlns:wp14="http://schemas.microsoft.com/office/word/2010/wordprocessingDrawing" xmlns:wp="http://schemas.openxmlformats.org/drawingml/2006/wordprocessingDrawing" xmlns:w10="urn:schemas-microsoft-com:office:word" xmlns:w="http://schemas.openxmlformats.org/wordprocessingml/2006/main" xmlns:w14="http://schemas.microsoft.com/office/word/2010/wordml" xmlns:w15="http://schemas.microsoft.com/office/word/2012/wordml" xmlns:w16cex="http://schemas.microsoft.com/office/word/2018/wordml/cex" xmlns:w16cid="http://schemas.microsoft.com/office/word/2016/wordml/cid" xmlns:w16="http://schemas.microsoft.com/office/word/2018/wordml" xmlns:w16sdtdh="http://schemas.microsoft.com/office/word/2020/wordml/sdtdatahash" xmlns:w16se="http://schemas.microsoft.com/office/word/2015/wordml/symex" xmlns:wpg="http://schemas.microsoft.com/office/word/2010/wordprocessingGroup" xmlns:wpi="http://schemas.microsoft.com/office/word/2010/wordprocessingInk" xmlns:wne="http://schemas.microsoft.com/office/word/2006/wordml" xmlns:wps="http://schemas.microsoft.com/office/word/2010/wordprocessingShape" mc:Ignorable="w14 w15 w16se w16cid w16 w16cex w16sdtdh wp14">
   <w:numPicBullet w:numPicBulletId="0">
     <w:pict>
-      <v:rect id="_x0000_i1028" style="width:0;height:1.5pt" o:hralign="center" o:bullet="t" o:hrstd="t" o:hr="t" fillcolor="#a0a0a0" stroked="f"/>
+      <v:rect id="_x0000_i1311" style="width:0;height:1.5pt" o:hralign="center" o:bullet="t" o:hrstd="t" o:hr="t" fillcolor="#a0a0a0" stroked="f"/>
+    </w:pict>
+  </w:numPicBullet>
+  <w:numPicBullet w:numPicBulletId="1">
+    <w:pict>
+      <v:rect id="_x0000_i1312" style="width:0;height:1.5pt" o:hralign="center" o:bullet="t" o:hrstd="t" o:hr="t" fillcolor="#a0a0a0" stroked="f"/>
     </w:pict>
   </w:numPicBullet>
   <w:abstractNum w:abstractNumId="0" w15:restartNumberingAfterBreak="0">
@@ -502,9 +2812,99 @@
     </w:lvl>
   </w:abstractNum>
   <w:abstractNum w:abstractNumId="1" w15:restartNumberingAfterBreak="0">
-    <w:nsid w:val="6FA85B8C"/>
+    <w:nsid w:val="3D5655FC"/>
     <w:multiLevelType w:val="hybridMultilevel"/>
-    <w:tmpl w:val="3E48A174"/>
+    <w:tmpl w:val="F2DA158E"/>
+    <w:lvl w:ilvl="0" w:tplc="0409000F">
+      <w:start w:val="1"/>
+      <w:numFmt w:val="decimal"/>
+      <w:lvlText w:val="%1."/>
+      <w:lvlJc w:val="left"/>
+      <w:pPr>
+        <w:ind w:left="720" w:hanging="360"/>
+      </w:pPr>
+      <w:rPr>
+        <w:rFonts w:hint="default"/>
+        <w:u w:val="none"/>
+      </w:rPr>
+    </w:lvl>
+    <w:lvl w:ilvl="1" w:tplc="04090019" w:tentative="1">
+      <w:start w:val="1"/>
+      <w:numFmt w:val="lowerLetter"/>
+      <w:lvlText w:val="%2."/>
+      <w:lvlJc w:val="left"/>
+      <w:pPr>
+        <w:ind w:left="1440" w:hanging="360"/>
+      </w:pPr>
+    </w:lvl>
+    <w:lvl w:ilvl="2" w:tplc="0409001B" w:tentative="1">
+      <w:start w:val="1"/>
+      <w:numFmt w:val="lowerRoman"/>
+      <w:lvlText w:val="%3."/>
+      <w:lvlJc w:val="right"/>
+      <w:pPr>
+        <w:ind w:left="2160" w:hanging="180"/>
+      </w:pPr>
+    </w:lvl>
+    <w:lvl w:ilvl="3" w:tplc="0409000F" w:tentative="1">
+      <w:start w:val="1"/>
+      <w:numFmt w:val="decimal"/>
+      <w:lvlText w:val="%4."/>
+      <w:lvlJc w:val="left"/>
+      <w:pPr>
+        <w:ind w:left="2880" w:hanging="360"/>
+      </w:pPr>
+    </w:lvl>
+    <w:lvl w:ilvl="4" w:tplc="04090019" w:tentative="1">
+      <w:start w:val="1"/>
+      <w:numFmt w:val="lowerLetter"/>
+      <w:lvlText w:val="%5."/>
+      <w:lvlJc w:val="left"/>
+      <w:pPr>
+        <w:ind w:left="3600" w:hanging="360"/>
+      </w:pPr>
+    </w:lvl>
+    <w:lvl w:ilvl="5" w:tplc="0409001B" w:tentative="1">
+      <w:start w:val="1"/>
+      <w:numFmt w:val="lowerRoman"/>
+      <w:lvlText w:val="%6."/>
+      <w:lvlJc w:val="right"/>
+      <w:pPr>
+        <w:ind w:left="4320" w:hanging="180"/>
+      </w:pPr>
+    </w:lvl>
+    <w:lvl w:ilvl="6" w:tplc="0409000F" w:tentative="1">
+      <w:start w:val="1"/>
+      <w:numFmt w:val="decimal"/>
+      <w:lvlText w:val="%7."/>
+      <w:lvlJc w:val="left"/>
+      <w:pPr>
+        <w:ind w:left="5040" w:hanging="360"/>
+      </w:pPr>
+    </w:lvl>
+    <w:lvl w:ilvl="7" w:tplc="04090019" w:tentative="1">
+      <w:start w:val="1"/>
+      <w:numFmt w:val="lowerLetter"/>
+      <w:lvlText w:val="%8."/>
+      <w:lvlJc w:val="left"/>
+      <w:pPr>
+        <w:ind w:left="5760" w:hanging="360"/>
+      </w:pPr>
+    </w:lvl>
+    <w:lvl w:ilvl="8" w:tplc="0409001B" w:tentative="1">
+      <w:start w:val="1"/>
+      <w:numFmt w:val="lowerRoman"/>
+      <w:lvlText w:val="%9."/>
+      <w:lvlJc w:val="right"/>
+      <w:pPr>
+        <w:ind w:left="6480" w:hanging="180"/>
+      </w:pPr>
+    </w:lvl>
+  </w:abstractNum>
+  <w:abstractNum w:abstractNumId="2" w15:restartNumberingAfterBreak="0">
+    <w:nsid w:val="49895294"/>
+    <w:multiLevelType w:val="hybridMultilevel"/>
+    <w:tmpl w:val="5366D17C"/>
     <w:lvl w:ilvl="0" w:tplc="0409000F">
       <w:start w:val="1"/>
       <w:numFmt w:val="decimal"/>
@@ -590,11 +2990,106 @@
       </w:pPr>
     </w:lvl>
   </w:abstractNum>
+  <w:abstractNum w:abstractNumId="3" w15:restartNumberingAfterBreak="0">
+    <w:nsid w:val="6FA85B8C"/>
+    <w:multiLevelType w:val="hybridMultilevel"/>
+    <w:tmpl w:val="3E48A174"/>
+    <w:lvl w:ilvl="0" w:tplc="0409000F">
+      <w:start w:val="1"/>
+      <w:numFmt w:val="decimal"/>
+      <w:lvlText w:val="%1."/>
+      <w:lvlJc w:val="left"/>
+      <w:pPr>
+        <w:ind w:left="720" w:hanging="360"/>
+      </w:pPr>
+      <w:rPr>
+        <w:rFonts w:hint="default"/>
+      </w:rPr>
+    </w:lvl>
+    <w:lvl w:ilvl="1" w:tplc="04090019" w:tentative="1">
+      <w:start w:val="1"/>
+      <w:numFmt w:val="lowerLetter"/>
+      <w:lvlText w:val="%2."/>
+      <w:lvlJc w:val="left"/>
+      <w:pPr>
+        <w:ind w:left="1440" w:hanging="360"/>
+      </w:pPr>
+    </w:lvl>
+    <w:lvl w:ilvl="2" w:tplc="0409001B" w:tentative="1">
+      <w:start w:val="1"/>
+      <w:numFmt w:val="lowerRoman"/>
+      <w:lvlText w:val="%3."/>
+      <w:lvlJc w:val="right"/>
+      <w:pPr>
+        <w:ind w:left="2160" w:hanging="180"/>
+      </w:pPr>
+    </w:lvl>
+    <w:lvl w:ilvl="3" w:tplc="0409000F" w:tentative="1">
+      <w:start w:val="1"/>
+      <w:numFmt w:val="decimal"/>
+      <w:lvlText w:val="%4."/>
+      <w:lvlJc w:val="left"/>
+      <w:pPr>
+        <w:ind w:left="2880" w:hanging="360"/>
+      </w:pPr>
+    </w:lvl>
+    <w:lvl w:ilvl="4" w:tplc="04090019" w:tentative="1">
+      <w:start w:val="1"/>
+      <w:numFmt w:val="lowerLetter"/>
+      <w:lvlText w:val="%5."/>
+      <w:lvlJc w:val="left"/>
+      <w:pPr>
+        <w:ind w:left="3600" w:hanging="360"/>
+      </w:pPr>
+    </w:lvl>
+    <w:lvl w:ilvl="5" w:tplc="0409001B" w:tentative="1">
+      <w:start w:val="1"/>
+      <w:numFmt w:val="lowerRoman"/>
+      <w:lvlText w:val="%6."/>
+      <w:lvlJc w:val="right"/>
+      <w:pPr>
+        <w:ind w:left="4320" w:hanging="180"/>
+      </w:pPr>
+    </w:lvl>
+    <w:lvl w:ilvl="6" w:tplc="0409000F" w:tentative="1">
+      <w:start w:val="1"/>
+      <w:numFmt w:val="decimal"/>
+      <w:lvlText w:val="%7."/>
+      <w:lvlJc w:val="left"/>
+      <w:pPr>
+        <w:ind w:left="5040" w:hanging="360"/>
+      </w:pPr>
+    </w:lvl>
+    <w:lvl w:ilvl="7" w:tplc="04090019" w:tentative="1">
+      <w:start w:val="1"/>
+      <w:numFmt w:val="lowerLetter"/>
+      <w:lvlText w:val="%8."/>
+      <w:lvlJc w:val="left"/>
+      <w:pPr>
+        <w:ind w:left="5760" w:hanging="360"/>
+      </w:pPr>
+    </w:lvl>
+    <w:lvl w:ilvl="8" w:tplc="0409001B" w:tentative="1">
+      <w:start w:val="1"/>
+      <w:numFmt w:val="lowerRoman"/>
+      <w:lvlText w:val="%9."/>
+      <w:lvlJc w:val="right"/>
+      <w:pPr>
+        <w:ind w:left="6480" w:hanging="180"/>
+      </w:pPr>
+    </w:lvl>
+  </w:abstractNum>
   <w:num w:numId="1" w16cid:durableId="104233585">
-    <w:abstractNumId w:val="1"/>
+    <w:abstractNumId w:val="3"/>
   </w:num>
   <w:num w:numId="2" w16cid:durableId="1090077721">
     <w:abstractNumId w:val="0"/>
+  </w:num>
+  <w:num w:numId="3" w16cid:durableId="727844931">
+    <w:abstractNumId w:val="2"/>
+  </w:num>
+  <w:num w:numId="4" w16cid:durableId="1105924643">
+    <w:abstractNumId w:val="1"/>
   </w:num>
 </w:numbering>
 </file>
@@ -999,7 +3494,10 @@
   <w:style w:type="paragraph" w:default="1" w:styleId="Normal">
     <w:name w:val="Normal"/>
     <w:qFormat/>
-    <w:rsid w:val="00217D63"/>
+    <w:rsid w:val="00ED3A58"/>
+    <w:pPr>
+      <w:jc w:val="both"/>
+    </w:pPr>
     <w:rPr>
       <w:rFonts w:ascii="LM Roman 12" w:hAnsi="LM Roman 12"/>
       <w:sz w:val="20"/>
@@ -1287,6 +3785,31 @@
     <w:rsid w:val="004A6E5F"/>
     <w:rPr>
       <w:color w:val="954F72" w:themeColor="followedHyperlink"/>
+      <w:u w:val="single"/>
+    </w:rPr>
+  </w:style>
+  <w:style w:type="paragraph" w:styleId="Subtitle">
+    <w:name w:val="Subtitle"/>
+    <w:basedOn w:val="Normal"/>
+    <w:next w:val="Normal"/>
+    <w:link w:val="SubtitleChar"/>
+    <w:uiPriority w:val="11"/>
+    <w:qFormat/>
+    <w:rsid w:val="009642B1"/>
+    <w:rPr>
+      <w:u w:val="single"/>
+    </w:rPr>
+  </w:style>
+  <w:style w:type="character" w:customStyle="1" w:styleId="SubtitleChar">
+    <w:name w:val="Subtitle Char"/>
+    <w:basedOn w:val="DefaultParagraphFont"/>
+    <w:link w:val="Subtitle"/>
+    <w:uiPriority w:val="11"/>
+    <w:rsid w:val="009642B1"/>
+    <w:rPr>
+      <w:rFonts w:ascii="LM Roman 12" w:hAnsi="LM Roman 12"/>
+      <w:sz w:val="20"/>
+      <w:szCs w:val="20"/>
       <w:u w:val="single"/>
     </w:rPr>
   </w:style>

</xml_diff>